<commit_message>
Ispravljena dva ssu dokumenta
</commit_message>
<xml_diff>
--- a/dokumenti/ssu/SSU-Upravljanje korisnicima.docx
+++ b/dokumenti/ssu/SSU-Upravljanje korisnicima.docx
@@ -1,6 +1,6 @@
 
 <file path=word/document.xml><?xml version="1.0" encoding="utf-8"?>
-<w:document xmlns:ve="http://schemas.openxmlformats.org/markup-compatibility/2006" xmlns:o="urn:schemas-microsoft-com:office:office" xmlns:r="http://schemas.openxmlformats.org/officeDocument/2006/relationships" xmlns:m="http://schemas.openxmlformats.org/officeDocument/2006/math" xmlns:v="urn:schemas-microsoft-com:vml" xmlns:wp="http://schemas.openxmlformats.org/drawingml/2006/wordprocessingDrawing" xmlns:w10="urn:schemas-microsoft-com:office:word" xmlns:w="http://schemas.openxmlformats.org/wordprocessingml/2006/main" xmlns:wne="http://schemas.microsoft.com/office/word/2006/wordml">
+<w:document xmlns:wpc="http://schemas.microsoft.com/office/word/2010/wordprocessingCanvas" xmlns:mc="http://schemas.openxmlformats.org/markup-compatibility/2006" xmlns:o="urn:schemas-microsoft-com:office:office" xmlns:r="http://schemas.openxmlformats.org/officeDocument/2006/relationships" xmlns:m="http://schemas.openxmlformats.org/officeDocument/2006/math" xmlns:v="urn:schemas-microsoft-com:vml" xmlns:wp14="http://schemas.microsoft.com/office/word/2010/wordprocessingDrawing" xmlns:wp="http://schemas.openxmlformats.org/drawingml/2006/wordprocessingDrawing" xmlns:w10="urn:schemas-microsoft-com:office:word" xmlns:w="http://schemas.openxmlformats.org/wordprocessingml/2006/main" xmlns:w14="http://schemas.microsoft.com/office/word/2010/wordml" xmlns:wpg="http://schemas.microsoft.com/office/word/2010/wordprocessingGroup" xmlns:wpi="http://schemas.microsoft.com/office/word/2010/wordprocessingInk" xmlns:wne="http://schemas.microsoft.com/office/word/2006/wordml" xmlns:wps="http://schemas.microsoft.com/office/word/2010/wordprocessingShape" mc:Ignorable="w14 wp14">
   <w:body>
     <w:p>
       <w:pPr>
@@ -9,12 +9,42 @@
           <w:szCs w:val="24"/>
         </w:rPr>
       </w:pPr>
+      <w:proofErr w:type="spellStart"/>
       <w:r>
         <w:rPr>
           <w:szCs w:val="24"/>
         </w:rPr>
-        <w:t>Elektrotehnički fakultet u Beogradu</w:t>
-      </w:r>
+        <w:t>Elektrotehnički</w:t>
+      </w:r>
+      <w:proofErr w:type="spellEnd"/>
+      <w:r>
+        <w:rPr>
+          <w:szCs w:val="24"/>
+        </w:rPr>
+        <w:t xml:space="preserve"> </w:t>
+      </w:r>
+      <w:proofErr w:type="spellStart"/>
+      <w:r>
+        <w:rPr>
+          <w:szCs w:val="24"/>
+        </w:rPr>
+        <w:t>fakultet</w:t>
+      </w:r>
+      <w:proofErr w:type="spellEnd"/>
+      <w:r>
+        <w:rPr>
+          <w:szCs w:val="24"/>
+        </w:rPr>
+        <w:t xml:space="preserve"> u </w:t>
+      </w:r>
+      <w:proofErr w:type="spellStart"/>
+      <w:r>
+        <w:rPr>
+          <w:szCs w:val="24"/>
+        </w:rPr>
+        <w:t>Beogradu</w:t>
+      </w:r>
+      <w:proofErr w:type="spellEnd"/>
     </w:p>
     <w:p>
       <w:pPr>
@@ -31,12 +61,42 @@
           <w:szCs w:val="24"/>
         </w:rPr>
       </w:pPr>
+      <w:proofErr w:type="spellStart"/>
       <w:r>
         <w:rPr>
           <w:szCs w:val="24"/>
         </w:rPr>
-        <w:t>Principi softverskog inženjerstva</w:t>
-      </w:r>
+        <w:t>Principi</w:t>
+      </w:r>
+      <w:proofErr w:type="spellEnd"/>
+      <w:r>
+        <w:rPr>
+          <w:szCs w:val="24"/>
+        </w:rPr>
+        <w:t xml:space="preserve"> </w:t>
+      </w:r>
+      <w:proofErr w:type="spellStart"/>
+      <w:r>
+        <w:rPr>
+          <w:szCs w:val="24"/>
+        </w:rPr>
+        <w:t>softverskog</w:t>
+      </w:r>
+      <w:proofErr w:type="spellEnd"/>
+      <w:r>
+        <w:rPr>
+          <w:szCs w:val="24"/>
+        </w:rPr>
+        <w:t xml:space="preserve"> </w:t>
+      </w:r>
+      <w:proofErr w:type="spellStart"/>
+      <w:r>
+        <w:rPr>
+          <w:szCs w:val="24"/>
+        </w:rPr>
+        <w:t>inženjerstva</w:t>
+      </w:r>
+      <w:proofErr w:type="spellEnd"/>
     </w:p>
     <w:p>
       <w:pPr>
@@ -83,9 +143,27 @@
         <w:pStyle w:val="Title"/>
         <w:jc w:val="center"/>
       </w:pPr>
-      <w:r>
-        <w:t>Specifikacija scenarija upotrebe</w:t>
-      </w:r>
+      <w:proofErr w:type="spellStart"/>
+      <w:r>
+        <w:t>Specifikacija</w:t>
+      </w:r>
+      <w:proofErr w:type="spellEnd"/>
+      <w:r>
+        <w:t xml:space="preserve"> </w:t>
+      </w:r>
+      <w:proofErr w:type="spellStart"/>
+      <w:r>
+        <w:t>scenarija</w:t>
+      </w:r>
+      <w:proofErr w:type="spellEnd"/>
+      <w:r>
+        <w:t xml:space="preserve"> </w:t>
+      </w:r>
+      <w:proofErr w:type="spellStart"/>
+      <w:r>
+        <w:t>upotrebe</w:t>
+      </w:r>
+      <w:proofErr w:type="spellEnd"/>
     </w:p>
     <w:p>
       <w:pPr>
@@ -96,7 +174,7 @@
         <w:t xml:space="preserve">funkcionalnost </w:t>
       </w:r>
       <w:r>
-        <w:t>Prijava korisnika</w:t>
+        <w:t>Upravljanje korisnicima</w:t>
       </w:r>
     </w:p>
     <w:p/>
@@ -112,8 +190,13 @@
     <w:p/>
     <w:p/>
     <w:p>
-      <w:r>
-        <w:t>Verzija 1.0</w:t>
+      <w:proofErr w:type="spellStart"/>
+      <w:r>
+        <w:t>Verzija</w:t>
+      </w:r>
+      <w:proofErr w:type="spellEnd"/>
+      <w:r>
+        <w:t xml:space="preserve"> 1.0</w:t>
       </w:r>
     </w:p>
     <w:p>
@@ -132,17 +215,27 @@
         <w:pStyle w:val="Heading1"/>
       </w:pPr>
       <w:bookmarkStart w:id="0" w:name="_Toc476399090"/>
+      <w:proofErr w:type="spellStart"/>
       <w:r>
         <w:lastRenderedPageBreak/>
-        <w:t>Istorija izmena</w:t>
+        <w:t>Istorija</w:t>
+      </w:r>
+      <w:proofErr w:type="spellEnd"/>
+      <w:r>
+        <w:t xml:space="preserve"> </w:t>
+      </w:r>
+      <w:proofErr w:type="spellStart"/>
+      <w:r>
+        <w:t>izmena</w:t>
       </w:r>
       <w:bookmarkEnd w:id="0"/>
+      <w:proofErr w:type="spellEnd"/>
     </w:p>
     <w:tbl>
       <w:tblPr>
         <w:tblStyle w:val="TableGrid"/>
         <w:tblW w:w="0" w:type="auto"/>
-        <w:tblLook w:val="04A0"/>
+        <w:tblLook w:val="04A0" w:firstRow="1" w:lastRow="0" w:firstColumn="1" w:lastColumn="0" w:noHBand="0" w:noVBand="1"/>
       </w:tblPr>
       <w:tblGrid>
         <w:gridCol w:w="2265"/>
@@ -179,12 +272,14 @@
                 <w:b/>
               </w:rPr>
             </w:pPr>
+            <w:proofErr w:type="spellStart"/>
             <w:r>
               <w:rPr>
                 <w:b/>
               </w:rPr>
               <w:t>Verzija</w:t>
             </w:r>
+            <w:proofErr w:type="spellEnd"/>
           </w:p>
         </w:tc>
         <w:tc>
@@ -197,12 +292,14 @@
                 <w:b/>
               </w:rPr>
             </w:pPr>
+            <w:proofErr w:type="spellStart"/>
             <w:r>
               <w:rPr>
                 <w:b/>
               </w:rPr>
               <w:t>Opis</w:t>
             </w:r>
+            <w:proofErr w:type="spellEnd"/>
           </w:p>
         </w:tc>
         <w:tc>
@@ -215,12 +312,14 @@
                 <w:b/>
               </w:rPr>
             </w:pPr>
+            <w:proofErr w:type="spellStart"/>
             <w:r>
               <w:rPr>
                 <w:b/>
               </w:rPr>
               <w:t>Autor</w:t>
             </w:r>
+            <w:proofErr w:type="spellEnd"/>
           </w:p>
         </w:tc>
       </w:tr>
@@ -253,9 +352,19 @@
             <w:tcW w:w="2266" w:type="dxa"/>
           </w:tcPr>
           <w:p>
-            <w:r>
-              <w:t>Inicijalna verzija</w:t>
-            </w:r>
+            <w:proofErr w:type="spellStart"/>
+            <w:r>
+              <w:t>Inicijalna</w:t>
+            </w:r>
+            <w:proofErr w:type="spellEnd"/>
+            <w:r>
+              <w:t xml:space="preserve"> </w:t>
+            </w:r>
+            <w:proofErr w:type="spellStart"/>
+            <w:r>
+              <w:t>verzija</w:t>
+            </w:r>
+            <w:proofErr w:type="spellEnd"/>
           </w:p>
         </w:tc>
         <w:tc>
@@ -263,9 +372,19 @@
             <w:tcW w:w="2266" w:type="dxa"/>
           </w:tcPr>
           <w:p>
-            <w:r>
-              <w:t>Stevan Vojvodiđ</w:t>
-            </w:r>
+            <w:proofErr w:type="spellStart"/>
+            <w:r>
+              <w:t>Stevan</w:t>
+            </w:r>
+            <w:proofErr w:type="spellEnd"/>
+            <w:r>
+              <w:t xml:space="preserve"> </w:t>
+            </w:r>
+            <w:proofErr w:type="spellStart"/>
+            <w:r>
+              <w:t>Vojvodić</w:t>
+            </w:r>
+            <w:proofErr w:type="spellEnd"/>
           </w:p>
         </w:tc>
       </w:tr>
@@ -406,9 +525,11 @@
           <w:pPr>
             <w:pStyle w:val="TOCHeading"/>
           </w:pPr>
+          <w:proofErr w:type="spellStart"/>
           <w:r>
             <w:t>Sadržaj</w:t>
           </w:r>
+          <w:proofErr w:type="spellEnd"/>
         </w:p>
         <w:p>
           <w:pPr>
@@ -420,7 +541,6 @@
               <w:noProof/>
               <w:sz w:val="22"/>
               <w:szCs w:val="22"/>
-              <w:lang/>
             </w:rPr>
           </w:pPr>
           <w:r>
@@ -501,7 +621,6 @@
               <w:noProof/>
               <w:sz w:val="22"/>
               <w:szCs w:val="22"/>
-              <w:lang/>
             </w:rPr>
           </w:pPr>
           <w:hyperlink w:anchor="_Toc476399091" w:history="1">
@@ -517,7 +636,6 @@
                 <w:noProof/>
                 <w:sz w:val="22"/>
                 <w:szCs w:val="22"/>
-                <w:lang/>
               </w:rPr>
               <w:tab/>
             </w:r>
@@ -589,7 +707,6 @@
               <w:noProof/>
               <w:sz w:val="22"/>
               <w:szCs w:val="22"/>
-              <w:lang/>
             </w:rPr>
           </w:pPr>
           <w:hyperlink w:anchor="_Toc476399092" w:history="1">
@@ -605,7 +722,6 @@
                 <w:noProof/>
                 <w:sz w:val="22"/>
                 <w:szCs w:val="22"/>
-                <w:lang/>
               </w:rPr>
               <w:tab/>
             </w:r>
@@ -677,7 +793,6 @@
               <w:noProof/>
               <w:sz w:val="22"/>
               <w:szCs w:val="22"/>
-              <w:lang/>
             </w:rPr>
           </w:pPr>
           <w:hyperlink w:anchor="_Toc476399093" w:history="1">
@@ -693,7 +808,6 @@
                 <w:noProof/>
                 <w:sz w:val="22"/>
                 <w:szCs w:val="22"/>
-                <w:lang/>
               </w:rPr>
               <w:tab/>
             </w:r>
@@ -765,7 +879,6 @@
               <w:noProof/>
               <w:sz w:val="22"/>
               <w:szCs w:val="22"/>
-              <w:lang/>
             </w:rPr>
           </w:pPr>
           <w:hyperlink w:anchor="_Toc476399094" w:history="1">
@@ -781,7 +894,6 @@
                 <w:noProof/>
                 <w:sz w:val="22"/>
                 <w:szCs w:val="22"/>
-                <w:lang/>
               </w:rPr>
               <w:tab/>
             </w:r>
@@ -853,7 +965,6 @@
               <w:noProof/>
               <w:sz w:val="22"/>
               <w:szCs w:val="22"/>
-              <w:lang/>
             </w:rPr>
           </w:pPr>
           <w:hyperlink w:anchor="_Toc476399095" w:history="1">
@@ -869,7 +980,6 @@
                 <w:noProof/>
                 <w:sz w:val="22"/>
                 <w:szCs w:val="22"/>
-                <w:lang/>
               </w:rPr>
               <w:tab/>
             </w:r>
@@ -941,7 +1051,6 @@
               <w:noProof/>
               <w:sz w:val="22"/>
               <w:szCs w:val="22"/>
-              <w:lang/>
             </w:rPr>
           </w:pPr>
           <w:hyperlink w:anchor="_Toc476399096" w:history="1">
@@ -957,7 +1066,6 @@
                 <w:noProof/>
                 <w:sz w:val="22"/>
                 <w:szCs w:val="22"/>
-                <w:lang/>
               </w:rPr>
               <w:tab/>
             </w:r>
@@ -966,7 +1074,14 @@
                 <w:rStyle w:val="Hyperlink"/>
                 <w:noProof/>
               </w:rPr>
-              <w:t>Scenario prijava korisnika</w:t>
+              <w:t xml:space="preserve">Scenario </w:t>
+            </w:r>
+            <w:r>
+              <w:rPr>
+                <w:rStyle w:val="Hyperlink"/>
+                <w:noProof/>
+              </w:rPr>
+              <w:t>upravljanje korisnicima</w:t>
             </w:r>
             <w:r>
               <w:rPr>
@@ -1029,7 +1144,6 @@
               <w:noProof/>
               <w:sz w:val="22"/>
               <w:szCs w:val="22"/>
-              <w:lang/>
             </w:rPr>
           </w:pPr>
           <w:hyperlink w:anchor="_Toc476399097" w:history="1">
@@ -1045,7 +1159,6 @@
                 <w:noProof/>
                 <w:sz w:val="22"/>
                 <w:szCs w:val="22"/>
-                <w:lang/>
               </w:rPr>
               <w:tab/>
             </w:r>
@@ -1117,7 +1230,6 @@
               <w:noProof/>
               <w:sz w:val="22"/>
               <w:szCs w:val="22"/>
-              <w:lang/>
             </w:rPr>
           </w:pPr>
           <w:hyperlink w:anchor="_Toc476399098" w:history="1">
@@ -1133,7 +1245,6 @@
                 <w:noProof/>
                 <w:sz w:val="22"/>
                 <w:szCs w:val="22"/>
-                <w:lang/>
               </w:rPr>
               <w:tab/>
             </w:r>
@@ -1286,116 +1397,230 @@
               <w:noProof/>
             </w:rPr>
           </w:pPr>
-          <w:hyperlink w:anchor="_Toc476399100" w:history="1">
-            <w:r>
-              <w:rPr>
-                <w:rStyle w:val="Hyperlink"/>
-                <w:noProof/>
-              </w:rPr>
-              <w:t xml:space="preserve">2.2.2 </w:t>
-            </w:r>
-            <w:r>
-              <w:rPr>
-                <w:rStyle w:val="Hyperlink"/>
-                <w:noProof/>
-              </w:rPr>
-              <w:t>Administrator</w:t>
-            </w:r>
-            <w:r>
-              <w:rPr>
-                <w:rStyle w:val="Hyperlink"/>
-                <w:noProof/>
-              </w:rPr>
-              <w:t xml:space="preserve"> nije popunio sva polja u formi</w:t>
-            </w:r>
-            <w:r>
-              <w:rPr>
-                <w:noProof/>
-                <w:webHidden/>
-              </w:rPr>
-              <w:tab/>
-            </w:r>
-            <w:r>
-              <w:rPr>
-                <w:noProof/>
-                <w:webHidden/>
-              </w:rPr>
-              <w:fldChar w:fldCharType="begin"/>
-            </w:r>
-            <w:r>
-              <w:rPr>
-                <w:noProof/>
-                <w:webHidden/>
-              </w:rPr>
-              <w:instrText xml:space="preserve"> PAGEREF _Toc476399100 \h </w:instrText>
-            </w:r>
-            <w:r>
-              <w:rPr>
-                <w:noProof/>
-                <w:webHidden/>
-              </w:rPr>
-            </w:r>
-            <w:r>
-              <w:rPr>
-                <w:noProof/>
-                <w:webHidden/>
-              </w:rPr>
-              <w:fldChar w:fldCharType="separate"/>
-            </w:r>
-            <w:r>
-              <w:rPr>
-                <w:noProof/>
-                <w:webHidden/>
-              </w:rPr>
-              <w:t>6</w:t>
-            </w:r>
-            <w:r>
-              <w:rPr>
-                <w:noProof/>
-                <w:webHidden/>
-              </w:rPr>
-              <w:fldChar w:fldCharType="end"/>
-            </w:r>
-          </w:hyperlink>
+          <w:r>
+            <w:fldChar w:fldCharType="begin"/>
+          </w:r>
+          <w:r>
+            <w:instrText xml:space="preserve"> HYPERLINK \l "_Toc476399100" </w:instrText>
+          </w:r>
+          <w:r>
+            <w:fldChar w:fldCharType="separate"/>
+          </w:r>
+          <w:r>
+            <w:rPr>
+              <w:rStyle w:val="Hyperlink"/>
+              <w:noProof/>
+            </w:rPr>
+            <w:t xml:space="preserve">2.2.2 </w:t>
+          </w:r>
+          <w:r>
+            <w:rPr>
+              <w:rStyle w:val="Hyperlink"/>
+              <w:noProof/>
+            </w:rPr>
+            <w:t>Administrator</w:t>
+          </w:r>
+          <w:r>
+            <w:rPr>
+              <w:rStyle w:val="Hyperlink"/>
+              <w:noProof/>
+            </w:rPr>
+            <w:t xml:space="preserve"> je pritisnuo dugme “Back”</w:t>
+          </w:r>
+          <w:r>
+            <w:rPr>
+              <w:noProof/>
+              <w:webHidden/>
+            </w:rPr>
+            <w:tab/>
+          </w:r>
+          <w:r>
+            <w:rPr>
+              <w:noProof/>
+              <w:webHidden/>
+            </w:rPr>
+            <w:fldChar w:fldCharType="begin"/>
+          </w:r>
+          <w:r>
+            <w:rPr>
+              <w:noProof/>
+              <w:webHidden/>
+            </w:rPr>
+            <w:instrText xml:space="preserve"> PAGEREF _Toc476399100 \h </w:instrText>
+          </w:r>
+          <w:r>
+            <w:rPr>
+              <w:noProof/>
+              <w:webHidden/>
+            </w:rPr>
+          </w:r>
+          <w:r>
+            <w:rPr>
+              <w:noProof/>
+              <w:webHidden/>
+            </w:rPr>
+            <w:fldChar w:fldCharType="separate"/>
+          </w:r>
+          <w:r>
+            <w:rPr>
+              <w:noProof/>
+              <w:webHidden/>
+            </w:rPr>
+            <w:t>6</w:t>
+          </w:r>
+          <w:r>
+            <w:rPr>
+              <w:noProof/>
+              <w:webHidden/>
+            </w:rPr>
+            <w:fldChar w:fldCharType="end"/>
+          </w:r>
+          <w:r>
+            <w:rPr>
+              <w:noProof/>
+            </w:rPr>
+            <w:fldChar w:fldCharType="end"/>
+          </w:r>
+          <w:bookmarkStart w:id="1" w:name="_GoBack"/>
+          <w:bookmarkEnd w:id="1"/>
         </w:p>
         <w:p>
           <w:pPr>
-            <w:pStyle w:val="TOC3"/>
+            <w:pStyle w:val="TOC2"/>
             <w:tabs>
+              <w:tab w:val="left" w:pos="880"/>
               <w:tab w:val="right" w:leader="dot" w:pos="9062"/>
             </w:tabs>
             <w:rPr>
               <w:noProof/>
+              <w:sz w:val="22"/>
+              <w:szCs w:val="22"/>
             </w:rPr>
           </w:pPr>
-          <w:hyperlink w:anchor="_Toc476399101" w:history="1">
+          <w:r>
+            <w:fldChar w:fldCharType="begin"/>
+          </w:r>
+          <w:r>
+            <w:instrText xml:space="preserve"> HYPERLINK </w:instrText>
+          </w:r>
+          <w:r>
+            <w:instrText xml:space="preserve">\l "_Toc476399102" </w:instrText>
+          </w:r>
+          <w:r>
+            <w:fldChar w:fldCharType="separate"/>
+          </w:r>
+          <w:r>
+            <w:rPr>
+              <w:rStyle w:val="Hyperlink"/>
+              <w:noProof/>
+            </w:rPr>
+            <w:t>2.3</w:t>
+          </w:r>
+          <w:r>
+            <w:rPr>
+              <w:noProof/>
+              <w:sz w:val="22"/>
+              <w:szCs w:val="22"/>
+            </w:rPr>
+            <w:tab/>
+          </w:r>
+          <w:r>
+            <w:rPr>
+              <w:rStyle w:val="Hyperlink"/>
+              <w:noProof/>
+            </w:rPr>
+            <w:t>Posebni zahtevi</w:t>
+          </w:r>
+          <w:r>
+            <w:rPr>
+              <w:noProof/>
+              <w:webHidden/>
+            </w:rPr>
+            <w:tab/>
+          </w:r>
+          <w:r>
+            <w:rPr>
+              <w:noProof/>
+              <w:webHidden/>
+            </w:rPr>
+            <w:fldChar w:fldCharType="begin"/>
+          </w:r>
+          <w:r>
+            <w:rPr>
+              <w:noProof/>
+              <w:webHidden/>
+            </w:rPr>
+            <w:instrText xml:space="preserve"> PAGEREF _Toc476399102 \h </w:instrText>
+          </w:r>
+          <w:r>
+            <w:rPr>
+              <w:noProof/>
+              <w:webHidden/>
+            </w:rPr>
+          </w:r>
+          <w:r>
+            <w:rPr>
+              <w:noProof/>
+              <w:webHidden/>
+            </w:rPr>
+            <w:fldChar w:fldCharType="separate"/>
+          </w:r>
+          <w:r>
+            <w:rPr>
+              <w:noProof/>
+              <w:webHidden/>
+            </w:rPr>
+            <w:t>7</w:t>
+          </w:r>
+          <w:r>
+            <w:rPr>
+              <w:noProof/>
+              <w:webHidden/>
+            </w:rPr>
+            <w:fldChar w:fldCharType="end"/>
+          </w:r>
+          <w:r>
+            <w:rPr>
+              <w:noProof/>
+            </w:rPr>
+            <w:fldChar w:fldCharType="end"/>
+          </w:r>
+        </w:p>
+        <w:p>
+          <w:pPr>
+            <w:pStyle w:val="TOC2"/>
+            <w:tabs>
+              <w:tab w:val="left" w:pos="880"/>
+              <w:tab w:val="right" w:leader="dot" w:pos="9062"/>
+            </w:tabs>
+            <w:rPr>
+              <w:noProof/>
+              <w:sz w:val="22"/>
+              <w:szCs w:val="22"/>
+            </w:rPr>
+          </w:pPr>
+          <w:hyperlink w:anchor="_Toc476399103" w:history="1">
             <w:r>
               <w:rPr>
                 <w:rStyle w:val="Hyperlink"/>
                 <w:noProof/>
               </w:rPr>
-              <w:t xml:space="preserve">2.2.3 </w:t>
+              <w:t>2.4</w:t>
+            </w:r>
+            <w:r>
+              <w:rPr>
+                <w:noProof/>
+                <w:sz w:val="22"/>
+                <w:szCs w:val="22"/>
+              </w:rPr>
+              <w:tab/>
             </w:r>
             <w:r>
               <w:rPr>
                 <w:rStyle w:val="Hyperlink"/>
                 <w:noProof/>
               </w:rPr>
-              <w:t xml:space="preserve">Administrator </w:t>
-            </w:r>
-            <w:r>
-              <w:rPr>
-                <w:rStyle w:val="Hyperlink"/>
-                <w:noProof/>
-              </w:rPr>
-              <w:t>je uneo p</w:t>
-            </w:r>
-            <w:r>
-              <w:rPr>
-                <w:rStyle w:val="Hyperlink"/>
-                <w:noProof/>
-              </w:rPr>
-              <w:t>ogrešne informacije</w:t>
+              <w:t>Preduslovi</w:t>
             </w:r>
             <w:r>
               <w:rPr>
@@ -1416,7 +1641,7 @@
                 <w:noProof/>
                 <w:webHidden/>
               </w:rPr>
-              <w:instrText xml:space="preserve"> PAGEREF _Toc476399101 \h </w:instrText>
+              <w:instrText xml:space="preserve"> PAGEREF _Toc476399103 \h </w:instrText>
             </w:r>
             <w:r>
               <w:rPr>
@@ -1458,183 +1683,6 @@
               <w:noProof/>
               <w:sz w:val="22"/>
               <w:szCs w:val="22"/>
-              <w:lang/>
-            </w:rPr>
-          </w:pPr>
-          <w:hyperlink w:anchor="_Toc476399102" w:history="1">
-            <w:r>
-              <w:rPr>
-                <w:rStyle w:val="Hyperlink"/>
-                <w:noProof/>
-              </w:rPr>
-              <w:t>2.3</w:t>
-            </w:r>
-            <w:r>
-              <w:rPr>
-                <w:noProof/>
-                <w:sz w:val="22"/>
-                <w:szCs w:val="22"/>
-                <w:lang/>
-              </w:rPr>
-              <w:tab/>
-            </w:r>
-            <w:r>
-              <w:rPr>
-                <w:rStyle w:val="Hyperlink"/>
-                <w:noProof/>
-              </w:rPr>
-              <w:t>Posebni zahtevi</w:t>
-            </w:r>
-            <w:r>
-              <w:rPr>
-                <w:noProof/>
-                <w:webHidden/>
-              </w:rPr>
-              <w:tab/>
-            </w:r>
-            <w:r>
-              <w:rPr>
-                <w:noProof/>
-                <w:webHidden/>
-              </w:rPr>
-              <w:fldChar w:fldCharType="begin"/>
-            </w:r>
-            <w:r>
-              <w:rPr>
-                <w:noProof/>
-                <w:webHidden/>
-              </w:rPr>
-              <w:instrText xml:space="preserve"> PAGEREF _Toc476399102 \h </w:instrText>
-            </w:r>
-            <w:r>
-              <w:rPr>
-                <w:noProof/>
-                <w:webHidden/>
-              </w:rPr>
-            </w:r>
-            <w:r>
-              <w:rPr>
-                <w:noProof/>
-                <w:webHidden/>
-              </w:rPr>
-              <w:fldChar w:fldCharType="separate"/>
-            </w:r>
-            <w:r>
-              <w:rPr>
-                <w:noProof/>
-                <w:webHidden/>
-              </w:rPr>
-              <w:t>7</w:t>
-            </w:r>
-            <w:r>
-              <w:rPr>
-                <w:noProof/>
-                <w:webHidden/>
-              </w:rPr>
-              <w:fldChar w:fldCharType="end"/>
-            </w:r>
-          </w:hyperlink>
-        </w:p>
-        <w:p>
-          <w:pPr>
-            <w:pStyle w:val="TOC2"/>
-            <w:tabs>
-              <w:tab w:val="left" w:pos="880"/>
-              <w:tab w:val="right" w:leader="dot" w:pos="9062"/>
-            </w:tabs>
-            <w:rPr>
-              <w:noProof/>
-              <w:sz w:val="22"/>
-              <w:szCs w:val="22"/>
-              <w:lang/>
-            </w:rPr>
-          </w:pPr>
-          <w:hyperlink w:anchor="_Toc476399103" w:history="1">
-            <w:r>
-              <w:rPr>
-                <w:rStyle w:val="Hyperlink"/>
-                <w:noProof/>
-              </w:rPr>
-              <w:t>2.4</w:t>
-            </w:r>
-            <w:r>
-              <w:rPr>
-                <w:noProof/>
-                <w:sz w:val="22"/>
-                <w:szCs w:val="22"/>
-                <w:lang/>
-              </w:rPr>
-              <w:tab/>
-            </w:r>
-            <w:r>
-              <w:rPr>
-                <w:rStyle w:val="Hyperlink"/>
-                <w:noProof/>
-              </w:rPr>
-              <w:t>Preduslovi</w:t>
-            </w:r>
-            <w:r>
-              <w:rPr>
-                <w:noProof/>
-                <w:webHidden/>
-              </w:rPr>
-              <w:tab/>
-            </w:r>
-            <w:r>
-              <w:rPr>
-                <w:noProof/>
-                <w:webHidden/>
-              </w:rPr>
-              <w:fldChar w:fldCharType="begin"/>
-            </w:r>
-            <w:r>
-              <w:rPr>
-                <w:noProof/>
-                <w:webHidden/>
-              </w:rPr>
-              <w:instrText xml:space="preserve"> PAGEREF _Toc476399103 \h </w:instrText>
-            </w:r>
-            <w:r>
-              <w:rPr>
-                <w:noProof/>
-                <w:webHidden/>
-              </w:rPr>
-            </w:r>
-            <w:r>
-              <w:rPr>
-                <w:noProof/>
-                <w:webHidden/>
-              </w:rPr>
-              <w:fldChar w:fldCharType="separate"/>
-            </w:r>
-            <w:r>
-              <w:rPr>
-                <w:noProof/>
-                <w:webHidden/>
-              </w:rPr>
-              <w:t>7</w:t>
-            </w:r>
-            <w:r>
-              <w:rPr>
-                <w:noProof/>
-                <w:webHidden/>
-              </w:rPr>
-              <w:fldChar w:fldCharType="end"/>
-            </w:r>
-          </w:hyperlink>
-        </w:p>
-        <w:p>
-          <w:pPr>
-            <w:pStyle w:val="TOC2"/>
-            <w:tabs>
-              <w:tab w:val="left" w:pos="880"/>
-              <w:tab w:val="right" w:leader="dot" w:pos="9062"/>
-            </w:tabs>
-            <w:rPr>
-              <w:noProof/>
-              <w:sz w:val="22"/>
-              <w:szCs w:val="22"/>
-              <w:lang/>
             </w:rPr>
           </w:pPr>
           <w:hyperlink w:anchor="_Toc476399104" w:history="1">
@@ -1650,7 +1698,6 @@
                 <w:noProof/>
                 <w:sz w:val="22"/>
                 <w:szCs w:val="22"/>
-                <w:lang/>
               </w:rPr>
               <w:tab/>
             </w:r>
@@ -1736,12 +1783,14 @@
           <w:numId w:val="1"/>
         </w:numPr>
       </w:pPr>
-      <w:bookmarkStart w:id="1" w:name="_Toc476399091"/>
+      <w:bookmarkStart w:id="2" w:name="_Toc476399091"/>
+      <w:proofErr w:type="spellStart"/>
       <w:r>
         <w:lastRenderedPageBreak/>
         <w:t>Uvod</w:t>
       </w:r>
-      <w:bookmarkEnd w:id="1"/>
+      <w:bookmarkEnd w:id="2"/>
+      <w:proofErr w:type="spellEnd"/>
     </w:p>
     <w:p>
       <w:pPr>
@@ -1751,23 +1800,101 @@
           <w:numId w:val="1"/>
         </w:numPr>
       </w:pPr>
-      <w:bookmarkStart w:id="2" w:name="_Toc476399092"/>
+      <w:bookmarkStart w:id="3" w:name="_Toc476399092"/>
+      <w:proofErr w:type="spellStart"/>
       <w:r>
         <w:t>Rezime</w:t>
       </w:r>
-      <w:bookmarkEnd w:id="2"/>
+      <w:bookmarkEnd w:id="3"/>
+      <w:proofErr w:type="spellEnd"/>
     </w:p>
     <w:p/>
     <w:p>
       <w:pPr>
         <w:ind w:left="708"/>
       </w:pPr>
-      <w:r>
-        <w:t>Definisanje scenarija slučaja upotrebe prilikom</w:t>
-      </w:r>
-      <w:r>
-        <w:t xml:space="preserve"> prilikom dodele privilegije registrovanom korisniku.</w:t>
-      </w:r>
+      <w:proofErr w:type="spellStart"/>
+      <w:proofErr w:type="gramStart"/>
+      <w:r>
+        <w:t>Definisanje</w:t>
+      </w:r>
+      <w:proofErr w:type="spellEnd"/>
+      <w:r>
+        <w:t xml:space="preserve"> </w:t>
+      </w:r>
+      <w:proofErr w:type="spellStart"/>
+      <w:r>
+        <w:t>scenarija</w:t>
+      </w:r>
+      <w:proofErr w:type="spellEnd"/>
+      <w:r>
+        <w:t xml:space="preserve"> </w:t>
+      </w:r>
+      <w:proofErr w:type="spellStart"/>
+      <w:r>
+        <w:t>slučaja</w:t>
+      </w:r>
+      <w:proofErr w:type="spellEnd"/>
+      <w:r>
+        <w:t xml:space="preserve"> </w:t>
+      </w:r>
+      <w:proofErr w:type="spellStart"/>
+      <w:r>
+        <w:t>upotrebe</w:t>
+      </w:r>
+      <w:proofErr w:type="spellEnd"/>
+      <w:r>
+        <w:t xml:space="preserve"> </w:t>
+      </w:r>
+      <w:proofErr w:type="spellStart"/>
+      <w:r>
+        <w:t>prilikom</w:t>
+      </w:r>
+      <w:proofErr w:type="spellEnd"/>
+      <w:r>
+        <w:t xml:space="preserve"> </w:t>
+      </w:r>
+      <w:proofErr w:type="spellStart"/>
+      <w:r>
+        <w:t>prilikom</w:t>
+      </w:r>
+      <w:proofErr w:type="spellEnd"/>
+      <w:r>
+        <w:t xml:space="preserve"> </w:t>
+      </w:r>
+      <w:proofErr w:type="spellStart"/>
+      <w:r>
+        <w:t>dodele</w:t>
+      </w:r>
+      <w:proofErr w:type="spellEnd"/>
+      <w:r>
+        <w:t xml:space="preserve"> </w:t>
+      </w:r>
+      <w:proofErr w:type="spellStart"/>
+      <w:r>
+        <w:t>privilegije</w:t>
+      </w:r>
+      <w:proofErr w:type="spellEnd"/>
+      <w:r>
+        <w:t xml:space="preserve"> </w:t>
+      </w:r>
+      <w:proofErr w:type="spellStart"/>
+      <w:r>
+        <w:t>registrovanom</w:t>
+      </w:r>
+      <w:proofErr w:type="spellEnd"/>
+      <w:r>
+        <w:t xml:space="preserve"> </w:t>
+      </w:r>
+      <w:proofErr w:type="spellStart"/>
+      <w:r>
+        <w:t>korisniku</w:t>
+      </w:r>
+      <w:proofErr w:type="spellEnd"/>
+      <w:r>
+        <w:t>.</w:t>
+      </w:r>
+      <w:proofErr w:type="gramEnd"/>
       <w:r>
         <w:t xml:space="preserve"> </w:t>
       </w:r>
@@ -1776,9 +1903,56 @@
       <w:pPr>
         <w:ind w:left="708"/>
       </w:pPr>
-      <w:r>
-        <w:t>Slučaj upotrebe specificira način dodavanja privilegije.</w:t>
-      </w:r>
+      <w:proofErr w:type="spellStart"/>
+      <w:proofErr w:type="gramStart"/>
+      <w:r>
+        <w:t>Slučaj</w:t>
+      </w:r>
+      <w:proofErr w:type="spellEnd"/>
+      <w:r>
+        <w:t xml:space="preserve"> </w:t>
+      </w:r>
+      <w:proofErr w:type="spellStart"/>
+      <w:r>
+        <w:t>upotrebe</w:t>
+      </w:r>
+      <w:proofErr w:type="spellEnd"/>
+      <w:r>
+        <w:t xml:space="preserve"> </w:t>
+      </w:r>
+      <w:proofErr w:type="spellStart"/>
+      <w:r>
+        <w:t>specificira</w:t>
+      </w:r>
+      <w:proofErr w:type="spellEnd"/>
+      <w:r>
+        <w:t xml:space="preserve"> </w:t>
+      </w:r>
+      <w:proofErr w:type="spellStart"/>
+      <w:r>
+        <w:t>način</w:t>
+      </w:r>
+      <w:proofErr w:type="spellEnd"/>
+      <w:r>
+        <w:t xml:space="preserve"> </w:t>
+      </w:r>
+      <w:proofErr w:type="spellStart"/>
+      <w:r>
+        <w:t>dodavanja</w:t>
+      </w:r>
+      <w:proofErr w:type="spellEnd"/>
+      <w:r>
+        <w:t xml:space="preserve"> </w:t>
+      </w:r>
+      <w:proofErr w:type="spellStart"/>
+      <w:r>
+        <w:t>privilegije</w:t>
+      </w:r>
+      <w:proofErr w:type="spellEnd"/>
+      <w:r>
+        <w:t>.</w:t>
+      </w:r>
+      <w:proofErr w:type="gramEnd"/>
     </w:p>
     <w:p/>
     <w:p>
@@ -1789,19 +1963,180 @@
           <w:numId w:val="1"/>
         </w:numPr>
       </w:pPr>
-      <w:bookmarkStart w:id="3" w:name="_Toc476399093"/>
-      <w:r>
-        <w:t>Namena dokumenta i ciljne grupe</w:t>
-      </w:r>
-      <w:bookmarkEnd w:id="3"/>
+      <w:bookmarkStart w:id="4" w:name="_Toc476399093"/>
+      <w:proofErr w:type="spellStart"/>
+      <w:r>
+        <w:t>Namena</w:t>
+      </w:r>
+      <w:proofErr w:type="spellEnd"/>
+      <w:r>
+        <w:t xml:space="preserve"> </w:t>
+      </w:r>
+      <w:proofErr w:type="spellStart"/>
+      <w:r>
+        <w:t>dokumenta</w:t>
+      </w:r>
+      <w:proofErr w:type="spellEnd"/>
+      <w:r>
+        <w:t xml:space="preserve"> i </w:t>
+      </w:r>
+      <w:proofErr w:type="spellStart"/>
+      <w:r>
+        <w:t>ciljne</w:t>
+      </w:r>
+      <w:proofErr w:type="spellEnd"/>
+      <w:r>
+        <w:t xml:space="preserve"> </w:t>
+      </w:r>
+      <w:proofErr w:type="spellStart"/>
+      <w:r>
+        <w:t>grupe</w:t>
+      </w:r>
+      <w:bookmarkEnd w:id="4"/>
+      <w:proofErr w:type="spellEnd"/>
     </w:p>
     <w:p/>
     <w:p>
       <w:pPr>
         <w:ind w:left="708"/>
       </w:pPr>
-      <w:r>
-        <w:t>Dokument će koristiti svi članovi projektnog tima u razvoju projekta i testiranju, a može se koristiti i pri pisanju uputstva za upotrebu.</w:t>
+      <w:proofErr w:type="spellStart"/>
+      <w:r>
+        <w:t>Dokument</w:t>
+      </w:r>
+      <w:proofErr w:type="spellEnd"/>
+      <w:r>
+        <w:t xml:space="preserve"> </w:t>
+      </w:r>
+      <w:proofErr w:type="spellStart"/>
+      <w:proofErr w:type="gramStart"/>
+      <w:r>
+        <w:t>će</w:t>
+      </w:r>
+      <w:proofErr w:type="spellEnd"/>
+      <w:proofErr w:type="gramEnd"/>
+      <w:r>
+        <w:t xml:space="preserve"> </w:t>
+      </w:r>
+      <w:proofErr w:type="spellStart"/>
+      <w:r>
+        <w:t>koristiti</w:t>
+      </w:r>
+      <w:proofErr w:type="spellEnd"/>
+      <w:r>
+        <w:t xml:space="preserve"> </w:t>
+      </w:r>
+      <w:proofErr w:type="spellStart"/>
+      <w:r>
+        <w:t>svi</w:t>
+      </w:r>
+      <w:proofErr w:type="spellEnd"/>
+      <w:r>
+        <w:t xml:space="preserve"> </w:t>
+      </w:r>
+      <w:proofErr w:type="spellStart"/>
+      <w:r>
+        <w:t>članovi</w:t>
+      </w:r>
+      <w:proofErr w:type="spellEnd"/>
+      <w:r>
+        <w:t xml:space="preserve"> </w:t>
+      </w:r>
+      <w:proofErr w:type="spellStart"/>
+      <w:r>
+        <w:t>projektnog</w:t>
+      </w:r>
+      <w:proofErr w:type="spellEnd"/>
+      <w:r>
+        <w:t xml:space="preserve"> </w:t>
+      </w:r>
+      <w:proofErr w:type="spellStart"/>
+      <w:r>
+        <w:t>tima</w:t>
+      </w:r>
+      <w:proofErr w:type="spellEnd"/>
+      <w:r>
+        <w:t xml:space="preserve"> u </w:t>
+      </w:r>
+      <w:proofErr w:type="spellStart"/>
+      <w:r>
+        <w:t>razvoju</w:t>
+      </w:r>
+      <w:proofErr w:type="spellEnd"/>
+      <w:r>
+        <w:t xml:space="preserve"> </w:t>
+      </w:r>
+      <w:proofErr w:type="spellStart"/>
+      <w:r>
+        <w:t>projekta</w:t>
+      </w:r>
+      <w:proofErr w:type="spellEnd"/>
+      <w:r>
+        <w:t xml:space="preserve"> i </w:t>
+      </w:r>
+      <w:proofErr w:type="spellStart"/>
+      <w:r>
+        <w:t>testiranju</w:t>
+      </w:r>
+      <w:proofErr w:type="spellEnd"/>
+      <w:r>
+        <w:t xml:space="preserve">, a </w:t>
+      </w:r>
+      <w:proofErr w:type="spellStart"/>
+      <w:r>
+        <w:t>može</w:t>
+      </w:r>
+      <w:proofErr w:type="spellEnd"/>
+      <w:r>
+        <w:t xml:space="preserve"> se </w:t>
+      </w:r>
+      <w:proofErr w:type="spellStart"/>
+      <w:r>
+        <w:t>koristiti</w:t>
+      </w:r>
+      <w:proofErr w:type="spellEnd"/>
+      <w:r>
+        <w:t xml:space="preserve"> i </w:t>
+      </w:r>
+      <w:proofErr w:type="spellStart"/>
+      <w:r>
+        <w:t>pri</w:t>
+      </w:r>
+      <w:proofErr w:type="spellEnd"/>
+      <w:r>
+        <w:t xml:space="preserve"> </w:t>
+      </w:r>
+      <w:proofErr w:type="spellStart"/>
+      <w:r>
+        <w:t>pisanju</w:t>
+      </w:r>
+      <w:proofErr w:type="spellEnd"/>
+      <w:r>
+        <w:t xml:space="preserve"> </w:t>
+      </w:r>
+      <w:proofErr w:type="spellStart"/>
+      <w:r>
+        <w:t>uputstva</w:t>
+      </w:r>
+      <w:proofErr w:type="spellEnd"/>
+      <w:r>
+        <w:t xml:space="preserve"> </w:t>
+      </w:r>
+      <w:proofErr w:type="spellStart"/>
+      <w:r>
+        <w:t>za</w:t>
+      </w:r>
+      <w:proofErr w:type="spellEnd"/>
+      <w:r>
+        <w:t xml:space="preserve"> </w:t>
+      </w:r>
+      <w:proofErr w:type="spellStart"/>
+      <w:r>
+        <w:t>upotrebu</w:t>
+      </w:r>
+      <w:proofErr w:type="spellEnd"/>
+      <w:r>
+        <w:t>.</w:t>
       </w:r>
     </w:p>
     <w:p>
@@ -1817,19 +2152,72 @@
           <w:numId w:val="1"/>
         </w:numPr>
       </w:pPr>
-      <w:bookmarkStart w:id="4" w:name="_Toc476399094"/>
+      <w:bookmarkStart w:id="5" w:name="_Toc476399094"/>
       <w:r>
         <w:t>Reference</w:t>
       </w:r>
-      <w:bookmarkEnd w:id="4"/>
+      <w:bookmarkEnd w:id="5"/>
     </w:p>
     <w:p/>
     <w:p>
       <w:pPr>
         <w:ind w:left="708"/>
       </w:pPr>
-      <w:r>
-        <w:t>Prilikom izrade ovog dokumenta korišćene su sledeće reference:</w:t>
+      <w:proofErr w:type="spellStart"/>
+      <w:r>
+        <w:t>Prilikom</w:t>
+      </w:r>
+      <w:proofErr w:type="spellEnd"/>
+      <w:r>
+        <w:t xml:space="preserve"> </w:t>
+      </w:r>
+      <w:proofErr w:type="spellStart"/>
+      <w:r>
+        <w:t>izrade</w:t>
+      </w:r>
+      <w:proofErr w:type="spellEnd"/>
+      <w:r>
+        <w:t xml:space="preserve"> </w:t>
+      </w:r>
+      <w:proofErr w:type="spellStart"/>
+      <w:r>
+        <w:t>ovog</w:t>
+      </w:r>
+      <w:proofErr w:type="spellEnd"/>
+      <w:r>
+        <w:t xml:space="preserve"> </w:t>
+      </w:r>
+      <w:proofErr w:type="spellStart"/>
+      <w:r>
+        <w:t>dokumenta</w:t>
+      </w:r>
+      <w:proofErr w:type="spellEnd"/>
+      <w:r>
+        <w:t xml:space="preserve"> </w:t>
+      </w:r>
+      <w:proofErr w:type="spellStart"/>
+      <w:r>
+        <w:t>korišćene</w:t>
+      </w:r>
+      <w:proofErr w:type="spellEnd"/>
+      <w:r>
+        <w:t xml:space="preserve"> </w:t>
+      </w:r>
+      <w:proofErr w:type="spellStart"/>
+      <w:r>
+        <w:t>su</w:t>
+      </w:r>
+      <w:proofErr w:type="spellEnd"/>
+      <w:r>
+        <w:t xml:space="preserve"> </w:t>
+      </w:r>
+      <w:proofErr w:type="spellStart"/>
+      <w:r>
+        <w:t>sledeće</w:t>
+      </w:r>
+      <w:proofErr w:type="spellEnd"/>
+      <w:r>
+        <w:t xml:space="preserve"> reference:</w:t>
       </w:r>
     </w:p>
     <w:p>
@@ -1840,9 +2228,19 @@
           <w:numId w:val="2"/>
         </w:numPr>
       </w:pPr>
-      <w:r>
-        <w:t>Projektni zadatak</w:t>
-      </w:r>
+      <w:proofErr w:type="spellStart"/>
+      <w:r>
+        <w:t>Projektni</w:t>
+      </w:r>
+      <w:proofErr w:type="spellEnd"/>
+      <w:r>
+        <w:t xml:space="preserve"> </w:t>
+      </w:r>
+      <w:proofErr w:type="spellStart"/>
+      <w:r>
+        <w:t>zadatak</w:t>
+      </w:r>
+      <w:proofErr w:type="spellEnd"/>
     </w:p>
     <w:p>
       <w:pPr>
@@ -1852,9 +2250,59 @@
           <w:numId w:val="2"/>
         </w:numPr>
       </w:pPr>
-      <w:r>
-        <w:t>Uputstvo za pisanje specifikacije scenarija upotrebe funkcionalnosti</w:t>
-      </w:r>
+      <w:proofErr w:type="spellStart"/>
+      <w:r>
+        <w:t>Uputstvo</w:t>
+      </w:r>
+      <w:proofErr w:type="spellEnd"/>
+      <w:r>
+        <w:t xml:space="preserve"> </w:t>
+      </w:r>
+      <w:proofErr w:type="spellStart"/>
+      <w:r>
+        <w:t>za</w:t>
+      </w:r>
+      <w:proofErr w:type="spellEnd"/>
+      <w:r>
+        <w:t xml:space="preserve"> </w:t>
+      </w:r>
+      <w:proofErr w:type="spellStart"/>
+      <w:r>
+        <w:t>pisanje</w:t>
+      </w:r>
+      <w:proofErr w:type="spellEnd"/>
+      <w:r>
+        <w:t xml:space="preserve"> </w:t>
+      </w:r>
+      <w:proofErr w:type="spellStart"/>
+      <w:r>
+        <w:t>specifikacije</w:t>
+      </w:r>
+      <w:proofErr w:type="spellEnd"/>
+      <w:r>
+        <w:t xml:space="preserve"> </w:t>
+      </w:r>
+      <w:proofErr w:type="spellStart"/>
+      <w:r>
+        <w:t>scenarija</w:t>
+      </w:r>
+      <w:proofErr w:type="spellEnd"/>
+      <w:r>
+        <w:t xml:space="preserve"> </w:t>
+      </w:r>
+      <w:proofErr w:type="spellStart"/>
+      <w:r>
+        <w:t>upotrebe</w:t>
+      </w:r>
+      <w:proofErr w:type="spellEnd"/>
+      <w:r>
+        <w:t xml:space="preserve"> </w:t>
+      </w:r>
+      <w:proofErr w:type="spellStart"/>
+      <w:r>
+        <w:t>funkcionalnosti</w:t>
+      </w:r>
+      <w:proofErr w:type="spellEnd"/>
     </w:p>
     <w:p/>
     <w:p>
@@ -1865,11 +2313,21 @@
           <w:numId w:val="1"/>
         </w:numPr>
       </w:pPr>
-      <w:bookmarkStart w:id="5" w:name="_Toc476399095"/>
-      <w:r>
-        <w:t>Otvorena pitanja</w:t>
-      </w:r>
-      <w:bookmarkEnd w:id="5"/>
+      <w:bookmarkStart w:id="6" w:name="_Toc476399095"/>
+      <w:proofErr w:type="spellStart"/>
+      <w:r>
+        <w:t>Otvorena</w:t>
+      </w:r>
+      <w:proofErr w:type="spellEnd"/>
+      <w:r>
+        <w:t xml:space="preserve"> </w:t>
+      </w:r>
+      <w:proofErr w:type="spellStart"/>
+      <w:r>
+        <w:t>pitanja</w:t>
+      </w:r>
+      <w:bookmarkEnd w:id="6"/>
+      <w:proofErr w:type="spellEnd"/>
     </w:p>
     <w:p/>
     <w:tbl>
@@ -1877,7 +2335,7 @@
         <w:tblStyle w:val="GridTable4Accent2"/>
         <w:tblW w:w="8720" w:type="dxa"/>
         <w:tblInd w:w="631" w:type="dxa"/>
-        <w:tblLook w:val="04A0"/>
+        <w:tblLook w:val="04A0" w:firstRow="1" w:lastRow="0" w:firstColumn="1" w:lastColumn="0" w:noHBand="0" w:noVBand="1"/>
       </w:tblPr>
       <w:tblGrid>
         <w:gridCol w:w="1367"/>
@@ -1886,12 +2344,12 @@
       </w:tblGrid>
       <w:tr>
         <w:trPr>
-          <w:cnfStyle w:val="100000000000"/>
+          <w:cnfStyle w:val="100000000000" w:firstRow="1" w:lastRow="0" w:firstColumn="0" w:lastColumn="0" w:oddVBand="0" w:evenVBand="0" w:oddHBand="0" w:evenHBand="0" w:firstRowFirstColumn="0" w:firstRowLastColumn="0" w:lastRowFirstColumn="0" w:lastRowLastColumn="0"/>
           <w:trHeight w:val="261"/>
         </w:trPr>
         <w:tc>
           <w:tcPr>
-            <w:cnfStyle w:val="001000000000"/>
+            <w:cnfStyle w:val="001000000000" w:firstRow="0" w:lastRow="0" w:firstColumn="1" w:lastColumn="0" w:oddVBand="0" w:evenVBand="0" w:oddHBand="0" w:evenHBand="0" w:firstRowFirstColumn="0" w:firstRowLastColumn="0" w:lastRowFirstColumn="0" w:lastRowLastColumn="0"/>
             <w:tcW w:w="1367" w:type="dxa"/>
           </w:tcPr>
           <w:p>
@@ -1899,9 +2357,19 @@
               <w:pStyle w:val="ListParagraph"/>
               <w:ind w:left="0"/>
             </w:pPr>
-            <w:r>
-              <w:t>Redni broj</w:t>
-            </w:r>
+            <w:proofErr w:type="spellStart"/>
+            <w:r>
+              <w:t>Redni</w:t>
+            </w:r>
+            <w:proofErr w:type="spellEnd"/>
+            <w:r>
+              <w:t xml:space="preserve"> </w:t>
+            </w:r>
+            <w:proofErr w:type="spellStart"/>
+            <w:r>
+              <w:t>broj</w:t>
+            </w:r>
+            <w:proofErr w:type="spellEnd"/>
           </w:p>
         </w:tc>
         <w:tc>
@@ -1912,11 +2380,13 @@
             <w:pPr>
               <w:pStyle w:val="ListParagraph"/>
               <w:ind w:left="0"/>
-              <w:cnfStyle w:val="100000000000"/>
+              <w:cnfStyle w:val="100000000000" w:firstRow="1" w:lastRow="0" w:firstColumn="0" w:lastColumn="0" w:oddVBand="0" w:evenVBand="0" w:oddHBand="0" w:evenHBand="0" w:firstRowFirstColumn="0" w:firstRowLastColumn="0" w:lastRowFirstColumn="0" w:lastRowLastColumn="0"/>
             </w:pPr>
+            <w:proofErr w:type="spellStart"/>
             <w:r>
               <w:t>Opis</w:t>
             </w:r>
+            <w:proofErr w:type="spellEnd"/>
           </w:p>
         </w:tc>
         <w:tc>
@@ -1927,22 +2397,24 @@
             <w:pPr>
               <w:pStyle w:val="ListParagraph"/>
               <w:ind w:left="0"/>
-              <w:cnfStyle w:val="100000000000"/>
+              <w:cnfStyle w:val="100000000000" w:firstRow="1" w:lastRow="0" w:firstColumn="0" w:lastColumn="0" w:oddVBand="0" w:evenVBand="0" w:oddHBand="0" w:evenHBand="0" w:firstRowFirstColumn="0" w:firstRowLastColumn="0" w:lastRowFirstColumn="0" w:lastRowLastColumn="0"/>
             </w:pPr>
+            <w:proofErr w:type="spellStart"/>
             <w:r>
               <w:t>Rešenje</w:t>
             </w:r>
+            <w:proofErr w:type="spellEnd"/>
           </w:p>
         </w:tc>
       </w:tr>
       <w:tr>
         <w:trPr>
-          <w:cnfStyle w:val="000000100000"/>
+          <w:cnfStyle w:val="000000100000" w:firstRow="0" w:lastRow="0" w:firstColumn="0" w:lastColumn="0" w:oddVBand="0" w:evenVBand="0" w:oddHBand="1" w:evenHBand="0" w:firstRowFirstColumn="0" w:firstRowLastColumn="0" w:lastRowFirstColumn="0" w:lastRowLastColumn="0"/>
           <w:trHeight w:val="261"/>
         </w:trPr>
         <w:tc>
           <w:tcPr>
-            <w:cnfStyle w:val="001000000000"/>
+            <w:cnfStyle w:val="001000000000" w:firstRow="0" w:lastRow="0" w:firstColumn="1" w:lastColumn="0" w:oddVBand="0" w:evenVBand="0" w:oddHBand="0" w:evenHBand="0" w:firstRowFirstColumn="0" w:firstRowLastColumn="0" w:lastRowFirstColumn="0" w:lastRowLastColumn="0"/>
             <w:tcW w:w="1367" w:type="dxa"/>
           </w:tcPr>
           <w:p>
@@ -1960,7 +2432,7 @@
             <w:pPr>
               <w:pStyle w:val="ListParagraph"/>
               <w:ind w:left="0"/>
-              <w:cnfStyle w:val="000000100000"/>
+              <w:cnfStyle w:val="000000100000" w:firstRow="0" w:lastRow="0" w:firstColumn="0" w:lastColumn="0" w:oddVBand="0" w:evenVBand="0" w:oddHBand="1" w:evenHBand="0" w:firstRowFirstColumn="0" w:firstRowLastColumn="0" w:lastRowFirstColumn="0" w:lastRowLastColumn="0"/>
             </w:pPr>
           </w:p>
         </w:tc>
@@ -1972,7 +2444,7 @@
             <w:pPr>
               <w:pStyle w:val="ListParagraph"/>
               <w:ind w:left="0"/>
-              <w:cnfStyle w:val="000000100000"/>
+              <w:cnfStyle w:val="000000100000" w:firstRow="0" w:lastRow="0" w:firstColumn="0" w:lastColumn="0" w:oddVBand="0" w:evenVBand="0" w:oddHBand="1" w:evenHBand="0" w:firstRowFirstColumn="0" w:firstRowLastColumn="0" w:lastRowFirstColumn="0" w:lastRowLastColumn="0"/>
             </w:pPr>
           </w:p>
         </w:tc>
@@ -1983,7 +2455,7 @@
         </w:trPr>
         <w:tc>
           <w:tcPr>
-            <w:cnfStyle w:val="001000000000"/>
+            <w:cnfStyle w:val="001000000000" w:firstRow="0" w:lastRow="0" w:firstColumn="1" w:lastColumn="0" w:oddVBand="0" w:evenVBand="0" w:oddHBand="0" w:evenHBand="0" w:firstRowFirstColumn="0" w:firstRowLastColumn="0" w:lastRowFirstColumn="0" w:lastRowLastColumn="0"/>
             <w:tcW w:w="1367" w:type="dxa"/>
           </w:tcPr>
           <w:p>
@@ -2001,7 +2473,7 @@
             <w:pPr>
               <w:pStyle w:val="ListParagraph"/>
               <w:ind w:left="0"/>
-              <w:cnfStyle w:val="000000000000"/>
+              <w:cnfStyle w:val="000000000000" w:firstRow="0" w:lastRow="0" w:firstColumn="0" w:lastColumn="0" w:oddVBand="0" w:evenVBand="0" w:oddHBand="0" w:evenHBand="0" w:firstRowFirstColumn="0" w:firstRowLastColumn="0" w:lastRowFirstColumn="0" w:lastRowLastColumn="0"/>
             </w:pPr>
           </w:p>
         </w:tc>
@@ -2013,19 +2485,19 @@
             <w:pPr>
               <w:pStyle w:val="ListParagraph"/>
               <w:ind w:left="0"/>
-              <w:cnfStyle w:val="000000000000"/>
+              <w:cnfStyle w:val="000000000000" w:firstRow="0" w:lastRow="0" w:firstColumn="0" w:lastColumn="0" w:oddVBand="0" w:evenVBand="0" w:oddHBand="0" w:evenHBand="0" w:firstRowFirstColumn="0" w:firstRowLastColumn="0" w:lastRowFirstColumn="0" w:lastRowLastColumn="0"/>
             </w:pPr>
           </w:p>
         </w:tc>
       </w:tr>
       <w:tr>
         <w:trPr>
-          <w:cnfStyle w:val="000000100000"/>
+          <w:cnfStyle w:val="000000100000" w:firstRow="0" w:lastRow="0" w:firstColumn="0" w:lastColumn="0" w:oddVBand="0" w:evenVBand="0" w:oddHBand="1" w:evenHBand="0" w:firstRowFirstColumn="0" w:firstRowLastColumn="0" w:lastRowFirstColumn="0" w:lastRowLastColumn="0"/>
           <w:trHeight w:val="261"/>
         </w:trPr>
         <w:tc>
           <w:tcPr>
-            <w:cnfStyle w:val="001000000000"/>
+            <w:cnfStyle w:val="001000000000" w:firstRow="0" w:lastRow="0" w:firstColumn="1" w:lastColumn="0" w:oddVBand="0" w:evenVBand="0" w:oddHBand="0" w:evenHBand="0" w:firstRowFirstColumn="0" w:firstRowLastColumn="0" w:lastRowFirstColumn="0" w:lastRowLastColumn="0"/>
             <w:tcW w:w="1367" w:type="dxa"/>
           </w:tcPr>
           <w:p>
@@ -2043,7 +2515,7 @@
             <w:pPr>
               <w:pStyle w:val="ListParagraph"/>
               <w:ind w:left="0"/>
-              <w:cnfStyle w:val="000000100000"/>
+              <w:cnfStyle w:val="000000100000" w:firstRow="0" w:lastRow="0" w:firstColumn="0" w:lastColumn="0" w:oddVBand="0" w:evenVBand="0" w:oddHBand="1" w:evenHBand="0" w:firstRowFirstColumn="0" w:firstRowLastColumn="0" w:lastRowFirstColumn="0" w:lastRowLastColumn="0"/>
             </w:pPr>
           </w:p>
         </w:tc>
@@ -2055,7 +2527,7 @@
             <w:pPr>
               <w:pStyle w:val="ListParagraph"/>
               <w:ind w:left="0"/>
-              <w:cnfStyle w:val="000000100000"/>
+              <w:cnfStyle w:val="000000100000" w:firstRow="0" w:lastRow="0" w:firstColumn="0" w:lastColumn="0" w:oddVBand="0" w:evenVBand="0" w:oddHBand="1" w:evenHBand="0" w:firstRowFirstColumn="0" w:firstRowLastColumn="0" w:lastRowFirstColumn="0" w:lastRowLastColumn="0"/>
             </w:pPr>
           </w:p>
         </w:tc>
@@ -2066,7 +2538,7 @@
         </w:trPr>
         <w:tc>
           <w:tcPr>
-            <w:cnfStyle w:val="001000000000"/>
+            <w:cnfStyle w:val="001000000000" w:firstRow="0" w:lastRow="0" w:firstColumn="1" w:lastColumn="0" w:oddVBand="0" w:evenVBand="0" w:oddHBand="0" w:evenHBand="0" w:firstRowFirstColumn="0" w:firstRowLastColumn="0" w:lastRowFirstColumn="0" w:lastRowLastColumn="0"/>
             <w:tcW w:w="1367" w:type="dxa"/>
           </w:tcPr>
           <w:p>
@@ -2084,7 +2556,7 @@
             <w:pPr>
               <w:pStyle w:val="ListParagraph"/>
               <w:ind w:left="0"/>
-              <w:cnfStyle w:val="000000000000"/>
+              <w:cnfStyle w:val="000000000000" w:firstRow="0" w:lastRow="0" w:firstColumn="0" w:lastColumn="0" w:oddVBand="0" w:evenVBand="0" w:oddHBand="0" w:evenHBand="0" w:firstRowFirstColumn="0" w:firstRowLastColumn="0" w:lastRowFirstColumn="0" w:lastRowLastColumn="0"/>
             </w:pPr>
           </w:p>
         </w:tc>
@@ -2096,19 +2568,19 @@
             <w:pPr>
               <w:pStyle w:val="ListParagraph"/>
               <w:ind w:left="0"/>
-              <w:cnfStyle w:val="000000000000"/>
+              <w:cnfStyle w:val="000000000000" w:firstRow="0" w:lastRow="0" w:firstColumn="0" w:lastColumn="0" w:oddVBand="0" w:evenVBand="0" w:oddHBand="0" w:evenHBand="0" w:firstRowFirstColumn="0" w:firstRowLastColumn="0" w:lastRowFirstColumn="0" w:lastRowLastColumn="0"/>
             </w:pPr>
           </w:p>
         </w:tc>
       </w:tr>
       <w:tr>
         <w:trPr>
-          <w:cnfStyle w:val="000000100000"/>
+          <w:cnfStyle w:val="000000100000" w:firstRow="0" w:lastRow="0" w:firstColumn="0" w:lastColumn="0" w:oddVBand="0" w:evenVBand="0" w:oddHBand="1" w:evenHBand="0" w:firstRowFirstColumn="0" w:firstRowLastColumn="0" w:lastRowFirstColumn="0" w:lastRowLastColumn="0"/>
           <w:trHeight w:val="248"/>
         </w:trPr>
         <w:tc>
           <w:tcPr>
-            <w:cnfStyle w:val="001000000000"/>
+            <w:cnfStyle w:val="001000000000" w:firstRow="0" w:lastRow="0" w:firstColumn="1" w:lastColumn="0" w:oddVBand="0" w:evenVBand="0" w:oddHBand="0" w:evenHBand="0" w:firstRowFirstColumn="0" w:firstRowLastColumn="0" w:lastRowFirstColumn="0" w:lastRowLastColumn="0"/>
             <w:tcW w:w="1367" w:type="dxa"/>
           </w:tcPr>
           <w:p>
@@ -2126,7 +2598,7 @@
             <w:pPr>
               <w:pStyle w:val="ListParagraph"/>
               <w:ind w:left="0"/>
-              <w:cnfStyle w:val="000000100000"/>
+              <w:cnfStyle w:val="000000100000" w:firstRow="0" w:lastRow="0" w:firstColumn="0" w:lastColumn="0" w:oddVBand="0" w:evenVBand="0" w:oddHBand="1" w:evenHBand="0" w:firstRowFirstColumn="0" w:firstRowLastColumn="0" w:lastRowFirstColumn="0" w:lastRowLastColumn="0"/>
             </w:pPr>
           </w:p>
         </w:tc>
@@ -2138,7 +2610,7 @@
             <w:pPr>
               <w:pStyle w:val="ListParagraph"/>
               <w:ind w:left="0"/>
-              <w:cnfStyle w:val="000000100000"/>
+              <w:cnfStyle w:val="000000100000" w:firstRow="0" w:lastRow="0" w:firstColumn="0" w:lastColumn="0" w:oddVBand="0" w:evenVBand="0" w:oddHBand="1" w:evenHBand="0" w:firstRowFirstColumn="0" w:firstRowLastColumn="0" w:lastRowFirstColumn="0" w:lastRowLastColumn="0"/>
             </w:pPr>
           </w:p>
         </w:tc>
@@ -2169,14 +2641,24 @@
           <w:numId w:val="1"/>
         </w:numPr>
       </w:pPr>
-      <w:bookmarkStart w:id="6" w:name="_Toc476399096"/>
+      <w:bookmarkStart w:id="7" w:name="_Toc476399096"/>
       <w:r>
         <w:t xml:space="preserve">Scenario </w:t>
       </w:r>
-      <w:r>
-        <w:t>prijava korisnika</w:t>
-      </w:r>
-      <w:bookmarkEnd w:id="6"/>
+      <w:bookmarkEnd w:id="7"/>
+      <w:proofErr w:type="spellStart"/>
+      <w:r>
+        <w:t>upravljanja</w:t>
+      </w:r>
+      <w:proofErr w:type="spellEnd"/>
+      <w:r>
+        <w:t xml:space="preserve"> </w:t>
+      </w:r>
+      <w:proofErr w:type="spellStart"/>
+      <w:r>
+        <w:t>korisnicima</w:t>
+      </w:r>
+      <w:proofErr w:type="spellEnd"/>
     </w:p>
     <w:p>
       <w:pPr>
@@ -2186,23 +2668,80 @@
           <w:numId w:val="1"/>
         </w:numPr>
       </w:pPr>
-      <w:bookmarkStart w:id="7" w:name="_Toc476399097"/>
-      <w:r>
-        <w:t>Kratak opis</w:t>
-      </w:r>
-      <w:bookmarkEnd w:id="7"/>
+      <w:bookmarkStart w:id="8" w:name="_Toc476399097"/>
+      <w:proofErr w:type="spellStart"/>
+      <w:r>
+        <w:t>Kratak</w:t>
+      </w:r>
+      <w:proofErr w:type="spellEnd"/>
+      <w:r>
+        <w:t xml:space="preserve"> </w:t>
+      </w:r>
+      <w:proofErr w:type="spellStart"/>
+      <w:r>
+        <w:t>opis</w:t>
+      </w:r>
+      <w:bookmarkEnd w:id="8"/>
+      <w:proofErr w:type="spellEnd"/>
     </w:p>
     <w:p/>
     <w:p>
       <w:pPr>
         <w:ind w:left="708"/>
       </w:pPr>
-      <w:r>
-        <w:t xml:space="preserve">Scenario definiše proces </w:t>
-      </w:r>
-      <w:r>
-        <w:t>davanja privilegije registrovanom korisniku.</w:t>
-      </w:r>
+      <w:proofErr w:type="gramStart"/>
+      <w:r>
+        <w:t xml:space="preserve">Scenario </w:t>
+      </w:r>
+      <w:proofErr w:type="spellStart"/>
+      <w:r>
+        <w:t>definiše</w:t>
+      </w:r>
+      <w:proofErr w:type="spellEnd"/>
+      <w:r>
+        <w:t xml:space="preserve"> </w:t>
+      </w:r>
+      <w:proofErr w:type="spellStart"/>
+      <w:r>
+        <w:t>proces</w:t>
+      </w:r>
+      <w:proofErr w:type="spellEnd"/>
+      <w:r>
+        <w:t xml:space="preserve"> </w:t>
+      </w:r>
+      <w:proofErr w:type="spellStart"/>
+      <w:r>
+        <w:t>davanja</w:t>
+      </w:r>
+      <w:proofErr w:type="spellEnd"/>
+      <w:r>
+        <w:t xml:space="preserve"> </w:t>
+      </w:r>
+      <w:proofErr w:type="spellStart"/>
+      <w:r>
+        <w:t>privilegije</w:t>
+      </w:r>
+      <w:proofErr w:type="spellEnd"/>
+      <w:r>
+        <w:t xml:space="preserve"> </w:t>
+      </w:r>
+      <w:proofErr w:type="spellStart"/>
+      <w:r>
+        <w:t>registrovanom</w:t>
+      </w:r>
+      <w:proofErr w:type="spellEnd"/>
+      <w:r>
+        <w:t xml:space="preserve"> </w:t>
+      </w:r>
+      <w:proofErr w:type="spellStart"/>
+      <w:r>
+        <w:t>korisniku</w:t>
+      </w:r>
+      <w:proofErr w:type="spellEnd"/>
+      <w:r>
+        <w:t>.</w:t>
+      </w:r>
+      <w:proofErr w:type="gramEnd"/>
       <w:r>
         <w:t xml:space="preserve"> </w:t>
       </w:r>
@@ -2212,7 +2751,92 @@
         <w:ind w:left="708"/>
       </w:pPr>
       <w:r>
-        <w:t>Administrator ima svoju zasebnu stranicu sa formom pomoću koje daje privilegije.</w:t>
+        <w:t xml:space="preserve">Administrator </w:t>
+      </w:r>
+      <w:proofErr w:type="spellStart"/>
+      <w:r>
+        <w:t>ima</w:t>
+      </w:r>
+      <w:proofErr w:type="spellEnd"/>
+      <w:r>
+        <w:t xml:space="preserve"> </w:t>
+      </w:r>
+      <w:proofErr w:type="spellStart"/>
+      <w:r>
+        <w:t>svoju</w:t>
+      </w:r>
+      <w:proofErr w:type="spellEnd"/>
+      <w:r>
+        <w:t xml:space="preserve"> </w:t>
+      </w:r>
+      <w:proofErr w:type="spellStart"/>
+      <w:r>
+        <w:t>zasebnu</w:t>
+      </w:r>
+      <w:proofErr w:type="spellEnd"/>
+      <w:r>
+        <w:t xml:space="preserve"> </w:t>
+      </w:r>
+      <w:proofErr w:type="spellStart"/>
+      <w:r>
+        <w:t>stranicu</w:t>
+      </w:r>
+      <w:proofErr w:type="spellEnd"/>
+      <w:r>
+        <w:t xml:space="preserve"> </w:t>
+      </w:r>
+      <w:proofErr w:type="spellStart"/>
+      <w:proofErr w:type="gramStart"/>
+      <w:r>
+        <w:t>sa</w:t>
+      </w:r>
+      <w:proofErr w:type="spellEnd"/>
+      <w:proofErr w:type="gramEnd"/>
+      <w:r>
+        <w:t xml:space="preserve"> </w:t>
+      </w:r>
+      <w:proofErr w:type="spellStart"/>
+      <w:r>
+        <w:t>panelom</w:t>
+      </w:r>
+      <w:proofErr w:type="spellEnd"/>
+      <w:r>
+        <w:t xml:space="preserve"> </w:t>
+      </w:r>
+      <w:proofErr w:type="spellStart"/>
+      <w:r>
+        <w:t>pomoću</w:t>
+      </w:r>
+      <w:proofErr w:type="spellEnd"/>
+      <w:r>
+        <w:t xml:space="preserve"> </w:t>
+      </w:r>
+      <w:proofErr w:type="spellStart"/>
+      <w:r>
+        <w:t>koje</w:t>
+      </w:r>
+      <w:r>
+        <w:t>g</w:t>
+      </w:r>
+      <w:proofErr w:type="spellEnd"/>
+      <w:r>
+        <w:t xml:space="preserve"> </w:t>
+      </w:r>
+      <w:proofErr w:type="spellStart"/>
+      <w:r>
+        <w:t>daje</w:t>
+      </w:r>
+      <w:proofErr w:type="spellEnd"/>
+      <w:r>
+        <w:t xml:space="preserve"> </w:t>
+      </w:r>
+      <w:proofErr w:type="spellStart"/>
+      <w:r>
+        <w:t>privilegije</w:t>
+      </w:r>
+      <w:proofErr w:type="spellEnd"/>
+      <w:r>
+        <w:t>.</w:t>
       </w:r>
     </w:p>
     <w:p>
@@ -2220,36 +2844,212 @@
         <w:ind w:left="708"/>
       </w:pPr>
       <w:r>
-        <w:t xml:space="preserve">Administrator unosi informacije o registrovanom korisniku i pritiska dugme </w:t>
-      </w:r>
-      <w:r>
-        <w:rPr>
-          <w:lang w:val="en-US"/>
-        </w:rPr>
-        <w:t xml:space="preserve">“Promeni privilegije” </w:t>
-      </w:r>
-      <w:r>
-        <w:t>čime se zahtev prosleđuje serveru.</w:t>
+        <w:t xml:space="preserve">Administrator </w:t>
+      </w:r>
+      <w:proofErr w:type="spellStart"/>
+      <w:r>
+        <w:t>bira</w:t>
+      </w:r>
+      <w:proofErr w:type="spellEnd"/>
+      <w:r>
+        <w:t xml:space="preserve"> </w:t>
+      </w:r>
+      <w:proofErr w:type="spellStart"/>
+      <w:r>
+        <w:t>registrovanog</w:t>
+      </w:r>
+      <w:proofErr w:type="spellEnd"/>
+      <w:r>
+        <w:t xml:space="preserve"> </w:t>
+      </w:r>
+      <w:proofErr w:type="spellStart"/>
+      <w:r>
+        <w:t>korisnika</w:t>
+      </w:r>
+      <w:proofErr w:type="spellEnd"/>
+      <w:r>
+        <w:t xml:space="preserve"> i </w:t>
+      </w:r>
+      <w:proofErr w:type="spellStart"/>
+      <w:r>
+        <w:t>pritiska</w:t>
+      </w:r>
+      <w:proofErr w:type="spellEnd"/>
+      <w:r>
+        <w:t xml:space="preserve"> </w:t>
+      </w:r>
+      <w:proofErr w:type="spellStart"/>
+      <w:r>
+        <w:t>dugme</w:t>
+      </w:r>
+      <w:proofErr w:type="spellEnd"/>
+      <w:r>
+        <w:t xml:space="preserve"> “</w:t>
+      </w:r>
+      <w:proofErr w:type="gramStart"/>
+      <w:r>
+        <w:t>Edit</w:t>
+      </w:r>
+      <w:r>
+        <w:t xml:space="preserve"> ”</w:t>
+      </w:r>
+      <w:proofErr w:type="gramEnd"/>
+      <w:r>
+        <w:t>.</w:t>
       </w:r>
     </w:p>
     <w:p>
       <w:pPr>
         <w:ind w:left="708"/>
       </w:pPr>
-      <w:r>
-        <w:t>Server po prijemu zahteva proverava validnost unetih informacija i potom</w:t>
-      </w:r>
-      <w:r>
-        <w:t>, u slučaju uspešne provere dodaje privilegiju korisniku.</w:t>
-      </w:r>
+      <w:proofErr w:type="gramStart"/>
+      <w:r>
+        <w:t xml:space="preserve">Server </w:t>
+      </w:r>
+      <w:proofErr w:type="spellStart"/>
+      <w:r>
+        <w:t>po</w:t>
+      </w:r>
+      <w:proofErr w:type="spellEnd"/>
+      <w:r>
+        <w:t xml:space="preserve"> </w:t>
+      </w:r>
+      <w:proofErr w:type="spellStart"/>
+      <w:r>
+        <w:t>prijemu</w:t>
+      </w:r>
+      <w:proofErr w:type="spellEnd"/>
+      <w:r>
+        <w:t xml:space="preserve"> </w:t>
+      </w:r>
+      <w:proofErr w:type="spellStart"/>
+      <w:r>
+        <w:t>zahteva</w:t>
+      </w:r>
+      <w:proofErr w:type="spellEnd"/>
+      <w:r>
+        <w:t xml:space="preserve"> </w:t>
+      </w:r>
+      <w:proofErr w:type="spellStart"/>
+      <w:r>
+        <w:t>proverava</w:t>
+      </w:r>
+      <w:proofErr w:type="spellEnd"/>
+      <w:r>
+        <w:t xml:space="preserve"> </w:t>
+      </w:r>
+      <w:proofErr w:type="spellStart"/>
+      <w:r>
+        <w:t>validnost</w:t>
+      </w:r>
+      <w:proofErr w:type="spellEnd"/>
+      <w:r>
+        <w:t xml:space="preserve"> </w:t>
+      </w:r>
+      <w:proofErr w:type="spellStart"/>
+      <w:r>
+        <w:t>infomacija</w:t>
+      </w:r>
+      <w:proofErr w:type="spellEnd"/>
+      <w:r>
+        <w:t xml:space="preserve"> I </w:t>
+      </w:r>
+      <w:proofErr w:type="spellStart"/>
+      <w:r>
+        <w:t>dodaje</w:t>
+      </w:r>
+      <w:proofErr w:type="spellEnd"/>
+      <w:r>
+        <w:t xml:space="preserve"> </w:t>
+      </w:r>
+      <w:proofErr w:type="spellStart"/>
+      <w:r>
+        <w:t>privilegiju</w:t>
+      </w:r>
+      <w:proofErr w:type="spellEnd"/>
+      <w:r>
+        <w:t xml:space="preserve"> </w:t>
+      </w:r>
+      <w:proofErr w:type="spellStart"/>
+      <w:r>
+        <w:t>korisniku</w:t>
+      </w:r>
+      <w:proofErr w:type="spellEnd"/>
+      <w:r>
+        <w:t>.</w:t>
+      </w:r>
+      <w:proofErr w:type="gramEnd"/>
     </w:p>
     <w:p>
       <w:pPr>
         <w:ind w:left="708"/>
       </w:pPr>
-      <w:r>
-        <w:t>Nakon dodele privilegija registrovani korisnik ima dodatne mogućnosti.</w:t>
-      </w:r>
+      <w:proofErr w:type="spellStart"/>
+      <w:proofErr w:type="gramStart"/>
+      <w:r>
+        <w:t>Nakon</w:t>
+      </w:r>
+      <w:proofErr w:type="spellEnd"/>
+      <w:r>
+        <w:t xml:space="preserve"> </w:t>
+      </w:r>
+      <w:proofErr w:type="spellStart"/>
+      <w:r>
+        <w:t>dodele</w:t>
+      </w:r>
+      <w:proofErr w:type="spellEnd"/>
+      <w:r>
+        <w:t xml:space="preserve"> </w:t>
+      </w:r>
+      <w:proofErr w:type="spellStart"/>
+      <w:r>
+        <w:t>privilegija</w:t>
+      </w:r>
+      <w:proofErr w:type="spellEnd"/>
+      <w:r>
+        <w:t xml:space="preserve"> </w:t>
+      </w:r>
+      <w:proofErr w:type="spellStart"/>
+      <w:r>
+        <w:t>registrovani</w:t>
+      </w:r>
+      <w:proofErr w:type="spellEnd"/>
+      <w:r>
+        <w:t xml:space="preserve"> </w:t>
+      </w:r>
+      <w:proofErr w:type="spellStart"/>
+      <w:r>
+        <w:t>korisnik</w:t>
+      </w:r>
+      <w:proofErr w:type="spellEnd"/>
+      <w:r>
+        <w:t xml:space="preserve"> </w:t>
+      </w:r>
+      <w:proofErr w:type="spellStart"/>
+      <w:r>
+        <w:t>ima</w:t>
+      </w:r>
+      <w:proofErr w:type="spellEnd"/>
+      <w:r>
+        <w:t xml:space="preserve"> </w:t>
+      </w:r>
+      <w:proofErr w:type="spellStart"/>
+      <w:r>
+        <w:t>dodatne</w:t>
+      </w:r>
+      <w:proofErr w:type="spellEnd"/>
+      <w:r>
+        <w:t xml:space="preserve"> </w:t>
+      </w:r>
+      <w:proofErr w:type="spellStart"/>
+      <w:r>
+        <w:t>mogućnosti</w:t>
+      </w:r>
+      <w:proofErr w:type="spellEnd"/>
+      <w:r>
+        <w:t>.</w:t>
+      </w:r>
+      <w:proofErr w:type="gramEnd"/>
     </w:p>
     <w:p>
       <w:pPr>
@@ -2264,11 +3064,21 @@
           <w:numId w:val="1"/>
         </w:numPr>
       </w:pPr>
-      <w:bookmarkStart w:id="8" w:name="_Toc476399098"/>
-      <w:r>
-        <w:t>Tok događaja</w:t>
-      </w:r>
-      <w:bookmarkEnd w:id="8"/>
+      <w:bookmarkStart w:id="9" w:name="_Toc476399098"/>
+      <w:proofErr w:type="spellStart"/>
+      <w:r>
+        <w:t>Tok</w:t>
+      </w:r>
+      <w:proofErr w:type="spellEnd"/>
+      <w:r>
+        <w:t xml:space="preserve"> </w:t>
+      </w:r>
+      <w:proofErr w:type="spellStart"/>
+      <w:r>
+        <w:t>događaja</w:t>
+      </w:r>
+      <w:bookmarkEnd w:id="9"/>
+      <w:proofErr w:type="spellEnd"/>
     </w:p>
     <w:p/>
     <w:p>
@@ -2276,14 +3086,42 @@
         <w:pStyle w:val="Heading3"/>
         <w:ind w:left="708"/>
       </w:pPr>
-      <w:bookmarkStart w:id="9" w:name="_Toc476399099"/>
+      <w:bookmarkStart w:id="10" w:name="_Toc476399099"/>
       <w:r>
         <w:t xml:space="preserve">2.2.1 Administrator </w:t>
       </w:r>
-      <w:r>
-        <w:t xml:space="preserve"> popunjava formu</w:t>
-      </w:r>
-      <w:bookmarkEnd w:id="9"/>
+      <w:bookmarkEnd w:id="10"/>
+      <w:proofErr w:type="spellStart"/>
+      <w:r>
+        <w:t>pristupa</w:t>
+      </w:r>
+      <w:proofErr w:type="spellEnd"/>
+      <w:r>
+        <w:t xml:space="preserve"> </w:t>
+      </w:r>
+      <w:proofErr w:type="spellStart"/>
+      <w:r>
+        <w:t>stranici</w:t>
+      </w:r>
+      <w:proofErr w:type="spellEnd"/>
+      <w:r>
+        <w:t xml:space="preserve"> </w:t>
+      </w:r>
+      <w:proofErr w:type="spellStart"/>
+      <w:proofErr w:type="gramStart"/>
+      <w:r>
+        <w:t>sa</w:t>
+      </w:r>
+      <w:proofErr w:type="spellEnd"/>
+      <w:proofErr w:type="gramEnd"/>
+      <w:r>
+        <w:t xml:space="preserve"> admin </w:t>
+      </w:r>
+      <w:proofErr w:type="spellStart"/>
+      <w:r>
+        <w:t>panelom</w:t>
+      </w:r>
+      <w:proofErr w:type="spellEnd"/>
     </w:p>
     <w:p>
       <w:pPr>
@@ -2295,7 +3133,34 @@
         <w:ind w:left="1428"/>
       </w:pPr>
       <w:r>
-        <w:t>Administrator unosi informacije o korisniku u polja Ime,Prezime i e-mail</w:t>
+        <w:t xml:space="preserve">Administrator </w:t>
+      </w:r>
+      <w:r>
+        <w:t xml:space="preserve">u </w:t>
+      </w:r>
+      <w:proofErr w:type="spellStart"/>
+      <w:r>
+        <w:t>navbaru</w:t>
+      </w:r>
+      <w:proofErr w:type="spellEnd"/>
+      <w:r>
+        <w:t xml:space="preserve"> </w:t>
+      </w:r>
+      <w:proofErr w:type="spellStart"/>
+      <w:r>
+        <w:t>bira</w:t>
+      </w:r>
+      <w:proofErr w:type="spellEnd"/>
+      <w:r>
+        <w:t xml:space="preserve"> </w:t>
+      </w:r>
+      <w:proofErr w:type="spellStart"/>
+      <w:r>
+        <w:t>opciju</w:t>
+      </w:r>
+      <w:proofErr w:type="spellEnd"/>
+      <w:r>
+        <w:t xml:space="preserve"> Admin Panel.</w:t>
       </w:r>
     </w:p>
     <w:p>
@@ -2308,13 +3173,54 @@
         <w:ind w:left="1428"/>
       </w:pPr>
       <w:r>
-        <w:t xml:space="preserve">Administrator pritiska dugme </w:t>
-      </w:r>
-      <w:r>
-        <w:rPr>
-          <w:lang w:val="en-US"/>
-        </w:rPr>
-        <w:t>“Promeni privilegije“</w:t>
+        <w:t>Administrator</w:t>
+      </w:r>
+      <w:r>
+        <w:t xml:space="preserve"> </w:t>
+      </w:r>
+      <w:proofErr w:type="spellStart"/>
+      <w:r>
+        <w:t>iz</w:t>
+      </w:r>
+      <w:proofErr w:type="spellEnd"/>
+      <w:r>
+        <w:t xml:space="preserve"> </w:t>
+      </w:r>
+      <w:proofErr w:type="spellStart"/>
+      <w:r>
+        <w:t>kolone</w:t>
+      </w:r>
+      <w:proofErr w:type="spellEnd"/>
+      <w:r>
+        <w:t xml:space="preserve"> Edit Role</w:t>
+      </w:r>
+      <w:r>
+        <w:t xml:space="preserve"> </w:t>
+      </w:r>
+      <w:proofErr w:type="spellStart"/>
+      <w:r>
+        <w:t>pritiska</w:t>
+      </w:r>
+      <w:proofErr w:type="spellEnd"/>
+      <w:r>
+        <w:t xml:space="preserve"> </w:t>
+      </w:r>
+      <w:proofErr w:type="spellStart"/>
+      <w:r>
+        <w:t>dugme</w:t>
+      </w:r>
+      <w:proofErr w:type="spellEnd"/>
+      <w:r>
+        <w:t xml:space="preserve"> “</w:t>
+      </w:r>
+      <w:r>
+        <w:t>Edit</w:t>
+      </w:r>
+      <w:r>
+        <w:t>“</w:t>
+      </w:r>
+      <w:r>
+        <w:t>.</w:t>
       </w:r>
     </w:p>
     <w:p>
@@ -2327,10 +3233,47 @@
         <w:ind w:left="1428"/>
       </w:pPr>
       <w:r>
-        <w:rPr>
-          <w:lang w:val="en-US"/>
-        </w:rPr>
-        <w:t>Serveru se prosleđuje zahtev</w:t>
+        <w:t xml:space="preserve">Administrator </w:t>
+      </w:r>
+      <w:proofErr w:type="spellStart"/>
+      <w:r>
+        <w:t>selektuje</w:t>
+      </w:r>
+      <w:proofErr w:type="spellEnd"/>
+      <w:r>
+        <w:t xml:space="preserve"> </w:t>
+      </w:r>
+      <w:proofErr w:type="spellStart"/>
+      <w:r>
+        <w:t>ulogu</w:t>
+      </w:r>
+      <w:proofErr w:type="spellEnd"/>
+      <w:r>
+        <w:t xml:space="preserve"> </w:t>
+      </w:r>
+      <w:proofErr w:type="spellStart"/>
+      <w:r>
+        <w:t>koju</w:t>
+      </w:r>
+      <w:proofErr w:type="spellEnd"/>
+      <w:r>
+        <w:t xml:space="preserve"> </w:t>
+      </w:r>
+      <w:proofErr w:type="spellStart"/>
+      <w:r>
+        <w:t>dodeljuje</w:t>
+      </w:r>
+      <w:proofErr w:type="spellEnd"/>
+      <w:r>
+        <w:t xml:space="preserve"> </w:t>
+      </w:r>
+      <w:proofErr w:type="spellStart"/>
+      <w:r>
+        <w:t>korisniku</w:t>
+      </w:r>
+      <w:proofErr w:type="spellEnd"/>
+      <w:r>
+        <w:t>.</w:t>
       </w:r>
     </w:p>
     <w:p>
@@ -2343,10 +3286,23 @@
         <w:ind w:left="1428"/>
       </w:pPr>
       <w:r>
-        <w:rPr>
-          <w:lang w:val="en-US"/>
-        </w:rPr>
-        <w:t>Server obrađuje zahtev</w:t>
+        <w:t xml:space="preserve">Administrator </w:t>
+      </w:r>
+      <w:proofErr w:type="spellStart"/>
+      <w:r>
+        <w:t>pristiska</w:t>
+      </w:r>
+      <w:proofErr w:type="spellEnd"/>
+      <w:r>
+        <w:t xml:space="preserve"> </w:t>
+      </w:r>
+      <w:proofErr w:type="spellStart"/>
+      <w:r>
+        <w:t>dugme</w:t>
+      </w:r>
+      <w:proofErr w:type="spellEnd"/>
+      <w:r>
+        <w:t xml:space="preserve"> “Submit”.</w:t>
       </w:r>
     </w:p>
     <w:p>
@@ -2358,11 +3314,29 @@
         </w:numPr>
         <w:ind w:left="1428"/>
       </w:pPr>
-      <w:r>
-        <w:rPr>
-          <w:lang w:val="en-US"/>
-        </w:rPr>
-        <w:t>Server vrši proveru da li takav korisnik postoji</w:t>
+      <w:proofErr w:type="spellStart"/>
+      <w:r>
+        <w:t>Serveru</w:t>
+      </w:r>
+      <w:proofErr w:type="spellEnd"/>
+      <w:r>
+        <w:t xml:space="preserve"> se </w:t>
+      </w:r>
+      <w:proofErr w:type="spellStart"/>
+      <w:r>
+        <w:t>prosleđuje</w:t>
+      </w:r>
+      <w:proofErr w:type="spellEnd"/>
+      <w:r>
+        <w:t xml:space="preserve"> </w:t>
+      </w:r>
+      <w:proofErr w:type="spellStart"/>
+      <w:r>
+        <w:t>zahtev</w:t>
+      </w:r>
+      <w:proofErr w:type="spellEnd"/>
+      <w:r>
+        <w:t>.</w:t>
       </w:r>
     </w:p>
     <w:p>
@@ -2375,10 +3349,157 @@
         <w:ind w:left="1428"/>
       </w:pPr>
       <w:r>
-        <w:rPr>
-          <w:lang w:val="en-US"/>
-        </w:rPr>
-        <w:t>Server daje privilegije, ažurira bazu</w:t>
+        <w:t xml:space="preserve">Server </w:t>
+      </w:r>
+      <w:proofErr w:type="spellStart"/>
+      <w:r>
+        <w:t>obrađuje</w:t>
+      </w:r>
+      <w:proofErr w:type="spellEnd"/>
+      <w:r>
+        <w:t xml:space="preserve"> </w:t>
+      </w:r>
+      <w:proofErr w:type="spellStart"/>
+      <w:r>
+        <w:t>zahtev</w:t>
+      </w:r>
+      <w:proofErr w:type="spellEnd"/>
+    </w:p>
+    <w:p>
+      <w:pPr>
+        <w:pStyle w:val="ListParagraph"/>
+        <w:numPr>
+          <w:ilvl w:val="0"/>
+          <w:numId w:val="4"/>
+        </w:numPr>
+        <w:ind w:left="1428"/>
+      </w:pPr>
+      <w:r>
+        <w:t xml:space="preserve">Server </w:t>
+      </w:r>
+      <w:proofErr w:type="spellStart"/>
+      <w:r>
+        <w:t>vrši</w:t>
+      </w:r>
+      <w:proofErr w:type="spellEnd"/>
+      <w:r>
+        <w:t xml:space="preserve"> </w:t>
+      </w:r>
+      <w:proofErr w:type="spellStart"/>
+      <w:r>
+        <w:t>proveru</w:t>
+      </w:r>
+      <w:proofErr w:type="spellEnd"/>
+      <w:r>
+        <w:t xml:space="preserve"> da li </w:t>
+      </w:r>
+      <w:proofErr w:type="spellStart"/>
+      <w:r>
+        <w:t>takav</w:t>
+      </w:r>
+      <w:proofErr w:type="spellEnd"/>
+      <w:r>
+        <w:t xml:space="preserve"> </w:t>
+      </w:r>
+      <w:proofErr w:type="spellStart"/>
+      <w:r>
+        <w:t>korisnik</w:t>
+      </w:r>
+      <w:proofErr w:type="spellEnd"/>
+      <w:r>
+        <w:t xml:space="preserve"> </w:t>
+      </w:r>
+      <w:proofErr w:type="spellStart"/>
+      <w:r>
+        <w:t>postoji</w:t>
+      </w:r>
+      <w:proofErr w:type="spellEnd"/>
+      <w:r>
+        <w:t>.</w:t>
+      </w:r>
+    </w:p>
+    <w:p>
+      <w:pPr>
+        <w:pStyle w:val="ListParagraph"/>
+        <w:numPr>
+          <w:ilvl w:val="0"/>
+          <w:numId w:val="4"/>
+        </w:numPr>
+        <w:ind w:left="1428"/>
+      </w:pPr>
+      <w:r>
+        <w:t xml:space="preserve">Server </w:t>
+      </w:r>
+      <w:proofErr w:type="spellStart"/>
+      <w:r>
+        <w:t>daje</w:t>
+      </w:r>
+      <w:proofErr w:type="spellEnd"/>
+      <w:r>
+        <w:t xml:space="preserve"> </w:t>
+      </w:r>
+      <w:proofErr w:type="spellStart"/>
+      <w:r>
+        <w:t>privilegije</w:t>
+      </w:r>
+      <w:proofErr w:type="spellEnd"/>
+      <w:r>
+        <w:t xml:space="preserve">, </w:t>
+      </w:r>
+      <w:proofErr w:type="spellStart"/>
+      <w:r>
+        <w:t>ažurira</w:t>
+      </w:r>
+      <w:proofErr w:type="spellEnd"/>
+      <w:r>
+        <w:t xml:space="preserve"> </w:t>
+      </w:r>
+      <w:proofErr w:type="spellStart"/>
+      <w:r>
+        <w:t>bazu</w:t>
+      </w:r>
+      <w:proofErr w:type="spellEnd"/>
+      <w:r>
+        <w:t>.</w:t>
+      </w:r>
+    </w:p>
+    <w:p>
+      <w:pPr>
+        <w:pStyle w:val="ListParagraph"/>
+        <w:numPr>
+          <w:ilvl w:val="0"/>
+          <w:numId w:val="4"/>
+        </w:numPr>
+        <w:ind w:left="1428"/>
+      </w:pPr>
+      <w:r>
+        <w:t xml:space="preserve">Administrator se </w:t>
+      </w:r>
+      <w:proofErr w:type="spellStart"/>
+      <w:r>
+        <w:t>redirektuje</w:t>
+      </w:r>
+      <w:proofErr w:type="spellEnd"/>
+      <w:r>
+        <w:t xml:space="preserve"> </w:t>
+      </w:r>
+      <w:proofErr w:type="spellStart"/>
+      <w:proofErr w:type="gramStart"/>
+      <w:r>
+        <w:t>na</w:t>
+      </w:r>
+      <w:proofErr w:type="spellEnd"/>
+      <w:proofErr w:type="gramEnd"/>
+      <w:r>
+        <w:t xml:space="preserve"> </w:t>
+      </w:r>
+      <w:proofErr w:type="spellStart"/>
+      <w:r>
+        <w:t>svoj</w:t>
+      </w:r>
+      <w:proofErr w:type="spellEnd"/>
+      <w:r>
+        <w:t xml:space="preserve"> panel.</w:t>
       </w:r>
     </w:p>
     <w:p>
@@ -2391,7 +3512,7 @@
         <w:pStyle w:val="Heading3"/>
         <w:ind w:left="708"/>
       </w:pPr>
-      <w:bookmarkStart w:id="10" w:name="_Toc476399100"/>
+      <w:bookmarkStart w:id="11" w:name="_Toc476399100"/>
       <w:r>
         <w:t xml:space="preserve">2.2.2 </w:t>
       </w:r>
@@ -2399,9 +3520,28 @@
         <w:t>Administrator</w:t>
       </w:r>
       <w:r>
-        <w:t xml:space="preserve"> nije popunio sva polja u formi</w:t>
-      </w:r>
-      <w:bookmarkEnd w:id="10"/>
+        <w:t xml:space="preserve"> </w:t>
+      </w:r>
+      <w:bookmarkEnd w:id="11"/>
+      <w:r>
+        <w:t xml:space="preserve">je </w:t>
+      </w:r>
+      <w:proofErr w:type="spellStart"/>
+      <w:r>
+        <w:t>pritisnuo</w:t>
+      </w:r>
+      <w:proofErr w:type="spellEnd"/>
+      <w:r>
+        <w:t xml:space="preserve"> </w:t>
+      </w:r>
+      <w:proofErr w:type="spellStart"/>
+      <w:r>
+        <w:t>dugme</w:t>
+      </w:r>
+      <w:proofErr w:type="spellEnd"/>
+      <w:r>
+        <w:t xml:space="preserve"> “Back”</w:t>
+      </w:r>
     </w:p>
     <w:p>
       <w:pPr>
@@ -2412,43 +3552,64 @@
         </w:numPr>
         <w:ind w:left="1428"/>
       </w:pPr>
+      <w:proofErr w:type="spellStart"/>
       <w:r>
         <w:t>Administratoru</w:t>
       </w:r>
-      <w:r>
-        <w:t xml:space="preserve"> se pikazuje poruka da sva polja nisu popunjena</w:t>
-      </w:r>
-    </w:p>
-    <w:p>
-      <w:pPr>
-        <w:pStyle w:val="ListParagraph"/>
-        <w:numPr>
-          <w:ilvl w:val="0"/>
-          <w:numId w:val="5"/>
-        </w:numPr>
-        <w:ind w:left="1428"/>
-      </w:pPr>
-      <w:r>
-        <w:t>Administratoru</w:t>
-      </w:r>
-      <w:r>
-        <w:t xml:space="preserve"> se vizalno obeležavaju polja u formi koja nisu popunjena</w:t>
-      </w:r>
-    </w:p>
-    <w:p>
-      <w:pPr>
-        <w:pStyle w:val="ListParagraph"/>
-        <w:numPr>
-          <w:ilvl w:val="0"/>
-          <w:numId w:val="5"/>
-        </w:numPr>
-        <w:ind w:left="1428"/>
-      </w:pPr>
-      <w:r>
-        <w:t>Administrator nastavlja sa koracima iz 2.2.1</w:t>
-      </w:r>
-    </w:p>
-    <w:p>
+      <w:proofErr w:type="spellEnd"/>
+      <w:r>
+        <w:t xml:space="preserve"> se </w:t>
+      </w:r>
+      <w:proofErr w:type="spellStart"/>
+      <w:r>
+        <w:t>redirektuje</w:t>
+      </w:r>
+      <w:proofErr w:type="spellEnd"/>
+      <w:r>
+        <w:t xml:space="preserve"> </w:t>
+      </w:r>
+      <w:proofErr w:type="spellStart"/>
+      <w:proofErr w:type="gramStart"/>
+      <w:r>
+        <w:t>na</w:t>
+      </w:r>
+      <w:proofErr w:type="spellEnd"/>
+      <w:proofErr w:type="gramEnd"/>
+      <w:r>
+        <w:t xml:space="preserve"> </w:t>
+      </w:r>
+      <w:proofErr w:type="spellStart"/>
+      <w:r>
+        <w:t>stranicu</w:t>
+      </w:r>
+      <w:proofErr w:type="spellEnd"/>
+      <w:r>
+        <w:t xml:space="preserve"> </w:t>
+      </w:r>
+      <w:proofErr w:type="spellStart"/>
+      <w:r>
+        <w:t>sa</w:t>
+      </w:r>
+      <w:proofErr w:type="spellEnd"/>
+      <w:r>
+        <w:t xml:space="preserve"> </w:t>
+      </w:r>
+      <w:proofErr w:type="spellStart"/>
+      <w:r>
+        <w:t>svojim</w:t>
+      </w:r>
+      <w:proofErr w:type="spellEnd"/>
+      <w:r>
+        <w:t xml:space="preserve"> </w:t>
+      </w:r>
+      <w:proofErr w:type="spellStart"/>
+      <w:r>
+        <w:t>panelom</w:t>
+      </w:r>
+      <w:proofErr w:type="spellEnd"/>
+      <w:r>
+        <w:t>.</w:t>
+      </w:r>
       <w:r>
         <w:br w:type="page"/>
       </w:r>
@@ -2458,61 +3619,6 @@
         <w:pStyle w:val="ListParagraph"/>
         <w:ind w:left="1428"/>
       </w:pPr>
-    </w:p>
-    <w:p>
-      <w:pPr>
-        <w:pStyle w:val="Heading3"/>
-        <w:ind w:left="708"/>
-      </w:pPr>
-      <w:bookmarkStart w:id="11" w:name="_Toc476399101"/>
-      <w:r>
-        <w:t xml:space="preserve">2.2.3 </w:t>
-      </w:r>
-      <w:r>
-        <w:t>Administrator</w:t>
-      </w:r>
-      <w:r>
-        <w:t xml:space="preserve"> je uneo pogr</w:t>
-      </w:r>
-      <w:bookmarkEnd w:id="11"/>
-      <w:r>
-        <w:t>ešne informacije</w:t>
-      </w:r>
-    </w:p>
-    <w:p>
-      <w:pPr>
-        <w:pStyle w:val="ListParagraph"/>
-        <w:numPr>
-          <w:ilvl w:val="0"/>
-          <w:numId w:val="6"/>
-        </w:numPr>
-        <w:ind w:left="1428"/>
-      </w:pPr>
-      <w:r>
-        <w:t>Administrator</w:t>
-      </w:r>
-      <w:r>
-        <w:t xml:space="preserve">u se prikazuje poruka da je </w:t>
-      </w:r>
-      <w:r>
-        <w:t>polje Ime,Prezime ili e-mail neispravan</w:t>
-      </w:r>
-    </w:p>
-    <w:p>
-      <w:pPr>
-        <w:pStyle w:val="ListParagraph"/>
-        <w:numPr>
-          <w:ilvl w:val="0"/>
-          <w:numId w:val="6"/>
-        </w:numPr>
-        <w:ind w:left="1428"/>
-      </w:pPr>
-      <w:r>
-        <w:t>Administrator</w:t>
-      </w:r>
-      <w:r>
-        <w:t xml:space="preserve"> nastavlja sa koracima definisanim u toku 2.2.1</w:t>
-      </w:r>
     </w:p>
     <w:p>
       <w:pPr>
@@ -2529,18 +3635,33 @@
         </w:numPr>
       </w:pPr>
       <w:bookmarkStart w:id="12" w:name="_Toc476399102"/>
-      <w:r>
-        <w:t>Posebni zahtevi</w:t>
+      <w:proofErr w:type="spellStart"/>
+      <w:r>
+        <w:t>Posebni</w:t>
+      </w:r>
+      <w:proofErr w:type="spellEnd"/>
+      <w:r>
+        <w:t xml:space="preserve"> </w:t>
+      </w:r>
+      <w:proofErr w:type="spellStart"/>
+      <w:r>
+        <w:t>zahtevi</w:t>
       </w:r>
       <w:bookmarkEnd w:id="12"/>
+      <w:proofErr w:type="spellEnd"/>
     </w:p>
     <w:p/>
     <w:p>
       <w:pPr>
         <w:ind w:left="708"/>
       </w:pPr>
-      <w:r>
-        <w:t>Nema.</w:t>
+      <w:proofErr w:type="spellStart"/>
+      <w:r>
+        <w:t>Nema</w:t>
+      </w:r>
+      <w:proofErr w:type="spellEnd"/>
+      <w:r>
+        <w:t>.</w:t>
       </w:r>
     </w:p>
     <w:p>
@@ -2557,19 +3678,55 @@
         </w:numPr>
       </w:pPr>
       <w:bookmarkStart w:id="13" w:name="_Toc476399103"/>
+      <w:proofErr w:type="spellStart"/>
       <w:r>
         <w:t>Preduslovi</w:t>
       </w:r>
       <w:bookmarkEnd w:id="13"/>
+      <w:proofErr w:type="spellEnd"/>
     </w:p>
     <w:p/>
     <w:p>
       <w:pPr>
         <w:ind w:left="708"/>
       </w:pPr>
-      <w:r>
-        <w:t>Da bi mu se forma prikazala korisnik mora biti administrator.</w:t>
-      </w:r>
+      <w:proofErr w:type="gramStart"/>
+      <w:r>
+        <w:t xml:space="preserve">Da bi mu se forma </w:t>
+      </w:r>
+      <w:proofErr w:type="spellStart"/>
+      <w:r>
+        <w:t>prikazala</w:t>
+      </w:r>
+      <w:proofErr w:type="spellEnd"/>
+      <w:r>
+        <w:t xml:space="preserve"> </w:t>
+      </w:r>
+      <w:proofErr w:type="spellStart"/>
+      <w:r>
+        <w:t>korisnik</w:t>
+      </w:r>
+      <w:proofErr w:type="spellEnd"/>
+      <w:r>
+        <w:t xml:space="preserve"> </w:t>
+      </w:r>
+      <w:proofErr w:type="spellStart"/>
+      <w:r>
+        <w:t>mora</w:t>
+      </w:r>
+      <w:proofErr w:type="spellEnd"/>
+      <w:r>
+        <w:t xml:space="preserve"> </w:t>
+      </w:r>
+      <w:proofErr w:type="spellStart"/>
+      <w:r>
+        <w:t>biti</w:t>
+      </w:r>
+      <w:proofErr w:type="spellEnd"/>
+      <w:r>
+        <w:t xml:space="preserve"> administrator.</w:t>
+      </w:r>
+      <w:proofErr w:type="gramEnd"/>
     </w:p>
     <w:p>
       <w:pPr>
@@ -2585,21 +3742,60 @@
         </w:numPr>
       </w:pPr>
       <w:bookmarkStart w:id="14" w:name="_Toc476399104"/>
+      <w:proofErr w:type="spellStart"/>
       <w:r>
         <w:t>Posledice</w:t>
       </w:r>
       <w:bookmarkEnd w:id="14"/>
+      <w:proofErr w:type="spellEnd"/>
     </w:p>
     <w:p/>
     <w:p>
       <w:pPr>
         <w:ind w:left="708"/>
       </w:pPr>
-      <w:bookmarkStart w:id="15" w:name="_GoBack"/>
-      <w:bookmarkEnd w:id="15"/>
-      <w:r>
-        <w:t>Registrovani korisnik dobija privilegije moderatora.</w:t>
-      </w:r>
+      <w:proofErr w:type="spellStart"/>
+      <w:proofErr w:type="gramStart"/>
+      <w:r>
+        <w:t>Registrovani</w:t>
+      </w:r>
+      <w:proofErr w:type="spellEnd"/>
+      <w:r>
+        <w:t xml:space="preserve"> </w:t>
+      </w:r>
+      <w:proofErr w:type="spellStart"/>
+      <w:r>
+        <w:t>korisnik</w:t>
+      </w:r>
+      <w:proofErr w:type="spellEnd"/>
+      <w:r>
+        <w:t xml:space="preserve"> </w:t>
+      </w:r>
+      <w:proofErr w:type="spellStart"/>
+      <w:r>
+        <w:t>dobija</w:t>
+      </w:r>
+      <w:proofErr w:type="spellEnd"/>
+      <w:r>
+        <w:t xml:space="preserve"> </w:t>
+      </w:r>
+      <w:proofErr w:type="spellStart"/>
+      <w:r>
+        <w:t>privilegije</w:t>
+      </w:r>
+      <w:proofErr w:type="spellEnd"/>
+      <w:r>
+        <w:t xml:space="preserve"> </w:t>
+      </w:r>
+      <w:proofErr w:type="spellStart"/>
+      <w:r>
+        <w:t>moderatora</w:t>
+      </w:r>
+      <w:proofErr w:type="spellEnd"/>
+      <w:r>
+        <w:t>.</w:t>
+      </w:r>
+      <w:proofErr w:type="gramEnd"/>
     </w:p>
     <w:p>
       <w:pPr>
@@ -2608,8 +3804,8 @@
       </w:pPr>
     </w:p>
     <w:sectPr>
-      <w:headerReference w:type="default" r:id="rId8"/>
-      <w:footerReference w:type="default" r:id="rId9"/>
+      <w:headerReference w:type="default" r:id="rId9"/>
+      <w:footerReference w:type="default" r:id="rId10"/>
       <w:pgSz w:w="11906" w:h="16838"/>
       <w:pgMar w:top="1417" w:right="1417" w:bottom="1417" w:left="1417" w:header="708" w:footer="708" w:gutter="0"/>
       <w:cols w:space="708"/>
@@ -2621,8 +3817,8 @@
 </file>
 
 <file path=word/endnotes.xml><?xml version="1.0" encoding="utf-8"?>
-<w:endnotes xmlns:ve="http://schemas.openxmlformats.org/markup-compatibility/2006" xmlns:o="urn:schemas-microsoft-com:office:office" xmlns:r="http://schemas.openxmlformats.org/officeDocument/2006/relationships" xmlns:m="http://schemas.openxmlformats.org/officeDocument/2006/math" xmlns:v="urn:schemas-microsoft-com:vml" xmlns:wp="http://schemas.openxmlformats.org/drawingml/2006/wordprocessingDrawing" xmlns:w10="urn:schemas-microsoft-com:office:word" xmlns:w="http://schemas.openxmlformats.org/wordprocessingml/2006/main" xmlns:wne="http://schemas.microsoft.com/office/word/2006/wordml">
-  <w:endnote w:type="separator" w:id="0">
+<w:endnotes xmlns:wpc="http://schemas.microsoft.com/office/word/2010/wordprocessingCanvas" xmlns:mc="http://schemas.openxmlformats.org/markup-compatibility/2006" xmlns:o="urn:schemas-microsoft-com:office:office" xmlns:r="http://schemas.openxmlformats.org/officeDocument/2006/relationships" xmlns:m="http://schemas.openxmlformats.org/officeDocument/2006/math" xmlns:v="urn:schemas-microsoft-com:vml" xmlns:wp14="http://schemas.microsoft.com/office/word/2010/wordprocessingDrawing" xmlns:wp="http://schemas.openxmlformats.org/drawingml/2006/wordprocessingDrawing" xmlns:w10="urn:schemas-microsoft-com:office:word" xmlns:w="http://schemas.openxmlformats.org/wordprocessingml/2006/main" xmlns:w14="http://schemas.microsoft.com/office/word/2010/wordml" xmlns:wpg="http://schemas.microsoft.com/office/word/2010/wordprocessingGroup" xmlns:wpi="http://schemas.microsoft.com/office/word/2010/wordprocessingInk" xmlns:wne="http://schemas.microsoft.com/office/word/2006/wordml" xmlns:wps="http://schemas.microsoft.com/office/word/2010/wordprocessingShape" mc:Ignorable="w14 wp14">
+  <w:endnote w:type="separator" w:id="-1">
     <w:p>
       <w:pPr>
         <w:spacing w:after="0" w:line="240" w:lineRule="auto"/>
@@ -2632,7 +3828,7 @@
       </w:r>
     </w:p>
   </w:endnote>
-  <w:endnote w:type="continuationSeparator" w:id="1">
+  <w:endnote w:type="continuationSeparator" w:id="0">
     <w:p>
       <w:pPr>
         <w:spacing w:after="0" w:line="240" w:lineRule="auto"/>
@@ -2646,7 +3842,7 @@
 </file>
 
 <file path=word/footer1.xml><?xml version="1.0" encoding="utf-8"?>
-<w:ftr xmlns:ve="http://schemas.openxmlformats.org/markup-compatibility/2006" xmlns:o="urn:schemas-microsoft-com:office:office" xmlns:r="http://schemas.openxmlformats.org/officeDocument/2006/relationships" xmlns:m="http://schemas.openxmlformats.org/officeDocument/2006/math" xmlns:v="urn:schemas-microsoft-com:vml" xmlns:wp="http://schemas.openxmlformats.org/drawingml/2006/wordprocessingDrawing" xmlns:w10="urn:schemas-microsoft-com:office:word" xmlns:w="http://schemas.openxmlformats.org/wordprocessingml/2006/main" xmlns:wne="http://schemas.microsoft.com/office/word/2006/wordml">
+<w:ftr xmlns:wpc="http://schemas.microsoft.com/office/word/2010/wordprocessingCanvas" xmlns:mc="http://schemas.openxmlformats.org/markup-compatibility/2006" xmlns:o="urn:schemas-microsoft-com:office:office" xmlns:r="http://schemas.openxmlformats.org/officeDocument/2006/relationships" xmlns:m="http://schemas.openxmlformats.org/officeDocument/2006/math" xmlns:v="urn:schemas-microsoft-com:vml" xmlns:wp14="http://schemas.microsoft.com/office/word/2010/wordprocessingDrawing" xmlns:wp="http://schemas.openxmlformats.org/drawingml/2006/wordprocessingDrawing" xmlns:w10="urn:schemas-microsoft-com:office:word" xmlns:w="http://schemas.openxmlformats.org/wordprocessingml/2006/main" xmlns:w14="http://schemas.microsoft.com/office/word/2010/wordml" xmlns:wpg="http://schemas.microsoft.com/office/word/2010/wordprocessingGroup" xmlns:wpi="http://schemas.microsoft.com/office/word/2010/wordprocessingInk" xmlns:wne="http://schemas.microsoft.com/office/word/2006/wordml" xmlns:wps="http://schemas.microsoft.com/office/word/2010/wordprocessingShape" mc:Ignorable="w14 wp14">
   <w:sdt>
     <w:sdtPr>
       <w:id w:val="-1873612719"/>
@@ -2699,8 +3895,8 @@
 </file>
 
 <file path=word/footnotes.xml><?xml version="1.0" encoding="utf-8"?>
-<w:footnotes xmlns:ve="http://schemas.openxmlformats.org/markup-compatibility/2006" xmlns:o="urn:schemas-microsoft-com:office:office" xmlns:r="http://schemas.openxmlformats.org/officeDocument/2006/relationships" xmlns:m="http://schemas.openxmlformats.org/officeDocument/2006/math" xmlns:v="urn:schemas-microsoft-com:vml" xmlns:wp="http://schemas.openxmlformats.org/drawingml/2006/wordprocessingDrawing" xmlns:w10="urn:schemas-microsoft-com:office:word" xmlns:w="http://schemas.openxmlformats.org/wordprocessingml/2006/main" xmlns:wne="http://schemas.microsoft.com/office/word/2006/wordml">
-  <w:footnote w:type="separator" w:id="0">
+<w:footnotes xmlns:wpc="http://schemas.microsoft.com/office/word/2010/wordprocessingCanvas" xmlns:mc="http://schemas.openxmlformats.org/markup-compatibility/2006" xmlns:o="urn:schemas-microsoft-com:office:office" xmlns:r="http://schemas.openxmlformats.org/officeDocument/2006/relationships" xmlns:m="http://schemas.openxmlformats.org/officeDocument/2006/math" xmlns:v="urn:schemas-microsoft-com:vml" xmlns:wp14="http://schemas.microsoft.com/office/word/2010/wordprocessingDrawing" xmlns:wp="http://schemas.openxmlformats.org/drawingml/2006/wordprocessingDrawing" xmlns:w10="urn:schemas-microsoft-com:office:word" xmlns:w="http://schemas.openxmlformats.org/wordprocessingml/2006/main" xmlns:w14="http://schemas.microsoft.com/office/word/2010/wordml" xmlns:wpg="http://schemas.microsoft.com/office/word/2010/wordprocessingGroup" xmlns:wpi="http://schemas.microsoft.com/office/word/2010/wordprocessingInk" xmlns:wne="http://schemas.microsoft.com/office/word/2006/wordml" xmlns:wps="http://schemas.microsoft.com/office/word/2010/wordprocessingShape" mc:Ignorable="w14 wp14">
+  <w:footnote w:type="separator" w:id="-1">
     <w:p>
       <w:pPr>
         <w:spacing w:after="0" w:line="240" w:lineRule="auto"/>
@@ -2710,7 +3906,7 @@
       </w:r>
     </w:p>
   </w:footnote>
-  <w:footnote w:type="continuationSeparator" w:id="1">
+  <w:footnote w:type="continuationSeparator" w:id="0">
     <w:p>
       <w:pPr>
         <w:spacing w:after="0" w:line="240" w:lineRule="auto"/>
@@ -2724,14 +3920,32 @@
 </file>
 
 <file path=word/header1.xml><?xml version="1.0" encoding="utf-8"?>
-<w:hdr xmlns:ve="http://schemas.openxmlformats.org/markup-compatibility/2006" xmlns:o="urn:schemas-microsoft-com:office:office" xmlns:r="http://schemas.openxmlformats.org/officeDocument/2006/relationships" xmlns:m="http://schemas.openxmlformats.org/officeDocument/2006/math" xmlns:v="urn:schemas-microsoft-com:vml" xmlns:wp="http://schemas.openxmlformats.org/drawingml/2006/wordprocessingDrawing" xmlns:w10="urn:schemas-microsoft-com:office:word" xmlns:w="http://schemas.openxmlformats.org/wordprocessingml/2006/main" xmlns:wne="http://schemas.microsoft.com/office/word/2006/wordml">
+<w:hdr xmlns:wpc="http://schemas.microsoft.com/office/word/2010/wordprocessingCanvas" xmlns:mc="http://schemas.openxmlformats.org/markup-compatibility/2006" xmlns:o="urn:schemas-microsoft-com:office:office" xmlns:r="http://schemas.openxmlformats.org/officeDocument/2006/relationships" xmlns:m="http://schemas.openxmlformats.org/officeDocument/2006/math" xmlns:v="urn:schemas-microsoft-com:vml" xmlns:wp14="http://schemas.microsoft.com/office/word/2010/wordprocessingDrawing" xmlns:wp="http://schemas.openxmlformats.org/drawingml/2006/wordprocessingDrawing" xmlns:w10="urn:schemas-microsoft-com:office:word" xmlns:w="http://schemas.openxmlformats.org/wordprocessingml/2006/main" xmlns:w14="http://schemas.microsoft.com/office/word/2010/wordml" xmlns:wpg="http://schemas.microsoft.com/office/word/2010/wordprocessingGroup" xmlns:wpi="http://schemas.microsoft.com/office/word/2010/wordprocessingInk" xmlns:wne="http://schemas.microsoft.com/office/word/2006/wordml" xmlns:wps="http://schemas.microsoft.com/office/word/2010/wordprocessingShape" mc:Ignorable="w14 wp14">
   <w:p>
     <w:pPr>
       <w:pStyle w:val="Header"/>
     </w:pPr>
+    <w:proofErr w:type="spellStart"/>
     <w:r>
-      <w:t>Specifikacija scenarija upotrebe</w:t>
+      <w:t>Specifikacija</w:t>
     </w:r>
+    <w:proofErr w:type="spellEnd"/>
+    <w:r>
+      <w:t xml:space="preserve"> </w:t>
+    </w:r>
+    <w:proofErr w:type="spellStart"/>
+    <w:r>
+      <w:t>scenarija</w:t>
+    </w:r>
+    <w:proofErr w:type="spellEnd"/>
+    <w:r>
+      <w:t xml:space="preserve"> </w:t>
+    </w:r>
+    <w:proofErr w:type="spellStart"/>
+    <w:r>
+      <w:t>upotrebe</w:t>
+    </w:r>
+    <w:proofErr w:type="spellEnd"/>
   </w:p>
   <w:p>
     <w:pPr>
@@ -2742,7 +3956,7 @@
 </file>
 
 <file path=word/numbering.xml><?xml version="1.0" encoding="utf-8"?>
-<w:numbering xmlns:ve="http://schemas.openxmlformats.org/markup-compatibility/2006" xmlns:o="urn:schemas-microsoft-com:office:office" xmlns:r="http://schemas.openxmlformats.org/officeDocument/2006/relationships" xmlns:m="http://schemas.openxmlformats.org/officeDocument/2006/math" xmlns:v="urn:schemas-microsoft-com:vml" xmlns:wp="http://schemas.openxmlformats.org/drawingml/2006/wordprocessingDrawing" xmlns:w10="urn:schemas-microsoft-com:office:word" xmlns:w="http://schemas.openxmlformats.org/wordprocessingml/2006/main" xmlns:wne="http://schemas.microsoft.com/office/word/2006/wordml">
+<w:numbering xmlns:wpc="http://schemas.microsoft.com/office/word/2010/wordprocessingCanvas" xmlns:mc="http://schemas.openxmlformats.org/markup-compatibility/2006" xmlns:o="urn:schemas-microsoft-com:office:office" xmlns:r="http://schemas.openxmlformats.org/officeDocument/2006/relationships" xmlns:m="http://schemas.openxmlformats.org/officeDocument/2006/math" xmlns:v="urn:schemas-microsoft-com:vml" xmlns:wp14="http://schemas.microsoft.com/office/word/2010/wordprocessingDrawing" xmlns:wp="http://schemas.openxmlformats.org/drawingml/2006/wordprocessingDrawing" xmlns:w10="urn:schemas-microsoft-com:office:word" xmlns:w="http://schemas.openxmlformats.org/wordprocessingml/2006/main" xmlns:w14="http://schemas.microsoft.com/office/word/2010/wordml" xmlns:wpg="http://schemas.microsoft.com/office/word/2010/wordprocessingGroup" xmlns:wpi="http://schemas.microsoft.com/office/word/2010/wordprocessingInk" xmlns:wne="http://schemas.microsoft.com/office/word/2006/wordml" xmlns:wps="http://schemas.microsoft.com/office/word/2010/wordprocessingShape" mc:Ignorable="w14 wp14">
   <w:abstractNum w:abstractNumId="0">
     <w:nsid w:val="41BA48D7"/>
     <w:multiLevelType w:val="hybridMultilevel"/>
@@ -3348,14 +4562,14 @@
 </file>
 
 <file path=word/styles.xml><?xml version="1.0" encoding="utf-8"?>
-<w:styles xmlns:r="http://schemas.openxmlformats.org/officeDocument/2006/relationships" xmlns:w="http://schemas.openxmlformats.org/wordprocessingml/2006/main">
+<w:styles xmlns:mc="http://schemas.openxmlformats.org/markup-compatibility/2006" xmlns:r="http://schemas.openxmlformats.org/officeDocument/2006/relationships" xmlns:w="http://schemas.openxmlformats.org/wordprocessingml/2006/main" xmlns:w14="http://schemas.microsoft.com/office/word/2010/wordml" mc:Ignorable="w14">
   <w:docDefaults>
     <w:rPrDefault>
       <w:rPr>
         <w:rFonts w:asciiTheme="minorHAnsi" w:eastAsiaTheme="minorEastAsia" w:hAnsiTheme="minorHAnsi" w:cstheme="minorBidi"/>
         <w:sz w:val="21"/>
         <w:szCs w:val="21"/>
-        <w:lang w:eastAsia="en-US" w:bidi="ar-SA"/>
+        <w:lang w:val="en-US" w:eastAsia="en-US" w:bidi="ar-SA"/>
       </w:rPr>
     </w:rPrDefault>
     <w:pPrDefault>
@@ -3734,7 +4948,6 @@
     <w:uiPriority w:val="99"/>
     <w:semiHidden/>
     <w:unhideWhenUsed/>
-    <w:qFormat/>
     <w:tblPr>
       <w:tblInd w:w="0" w:type="dxa"/>
       <w:tblCellMar>
@@ -4405,6 +5618,196 @@
 </w:styles>
 </file>
 
+<file path=word/stylesWithEffects.xml><?xml version="1.0" encoding="utf-8"?>
+<w:styles xmlns:wpc="http://schemas.microsoft.com/office/word/2010/wordprocessingCanvas" xmlns:mc="http://schemas.openxmlformats.org/markup-compatibility/2006" xmlns:o="urn:schemas-microsoft-com:office:office" xmlns:r="http://schemas.openxmlformats.org/officeDocument/2006/relationships" xmlns:m="http://schemas.openxmlformats.org/officeDocument/2006/math" xmlns:v="urn:schemas-microsoft-com:vml" xmlns:wp14="http://schemas.microsoft.com/office/word/2010/wordprocessingDrawing" xmlns:wp="http://schemas.openxmlformats.org/drawingml/2006/wordprocessingDrawing" xmlns:w10="urn:schemas-microsoft-com:office:word" xmlns:w="http://schemas.openxmlformats.org/wordprocessingml/2006/main" xmlns:w14="http://schemas.microsoft.com/office/word/2010/wordml" xmlns:wpg="http://schemas.microsoft.com/office/word/2010/wordprocessingGroup" xmlns:wpi="http://schemas.microsoft.com/office/word/2010/wordprocessingInk" xmlns:wne="http://schemas.microsoft.com/office/word/2006/wordml" xmlns:wps="http://schemas.microsoft.com/office/word/2010/wordprocessingShape" mc:Ignorable="w14 wp14">
+  <w:docDefaults>
+    <w:rPrDefault>
+      <w:rPr>
+        <w:rFonts w:asciiTheme="minorHAnsi" w:eastAsiaTheme="minorEastAsia" w:hAnsiTheme="minorHAnsi" w:cstheme="minorBidi"/>
+        <w:sz w:val="22"/>
+        <w:szCs w:val="22"/>
+        <w:lang w:val="en-US" w:eastAsia="en-US" w:bidi="ar-SA"/>
+      </w:rPr>
+    </w:rPrDefault>
+    <w:pPrDefault>
+      <w:pPr>
+        <w:spacing w:after="200" w:line="276" w:lineRule="auto"/>
+      </w:pPr>
+    </w:pPrDefault>
+  </w:docDefaults>
+  <w:latentStyles w:defLockedState="0" w:defUIPriority="99" w:defSemiHidden="1" w:defUnhideWhenUsed="1" w:defQFormat="0" w:count="267">
+    <w:lsdException w:name="Normal" w:semiHidden="0" w:uiPriority="0" w:unhideWhenUsed="0" w:qFormat="1"/>
+    <w:lsdException w:name="heading 1" w:semiHidden="0" w:uiPriority="9" w:unhideWhenUsed="0" w:qFormat="1"/>
+    <w:lsdException w:name="heading 2" w:uiPriority="9" w:qFormat="1"/>
+    <w:lsdException w:name="heading 3" w:uiPriority="9" w:qFormat="1"/>
+    <w:lsdException w:name="heading 4" w:uiPriority="9" w:qFormat="1"/>
+    <w:lsdException w:name="heading 5" w:uiPriority="9" w:qFormat="1"/>
+    <w:lsdException w:name="heading 6" w:uiPriority="9" w:qFormat="1"/>
+    <w:lsdException w:name="heading 7" w:uiPriority="9" w:qFormat="1"/>
+    <w:lsdException w:name="heading 8" w:uiPriority="9" w:qFormat="1"/>
+    <w:lsdException w:name="heading 9" w:uiPriority="9" w:qFormat="1"/>
+    <w:lsdException w:name="toc 1" w:uiPriority="39"/>
+    <w:lsdException w:name="toc 2" w:uiPriority="39"/>
+    <w:lsdException w:name="toc 3" w:uiPriority="39"/>
+    <w:lsdException w:name="toc 4" w:uiPriority="39"/>
+    <w:lsdException w:name="toc 5" w:uiPriority="39"/>
+    <w:lsdException w:name="toc 6" w:uiPriority="39"/>
+    <w:lsdException w:name="toc 7" w:uiPriority="39"/>
+    <w:lsdException w:name="toc 8" w:uiPriority="39"/>
+    <w:lsdException w:name="toc 9" w:uiPriority="39"/>
+    <w:lsdException w:name="caption" w:uiPriority="35" w:qFormat="1"/>
+    <w:lsdException w:name="Title" w:semiHidden="0" w:uiPriority="10" w:unhideWhenUsed="0" w:qFormat="1"/>
+    <w:lsdException w:name="Default Paragraph Font" w:uiPriority="1"/>
+    <w:lsdException w:name="Subtitle" w:semiHidden="0" w:uiPriority="11" w:unhideWhenUsed="0" w:qFormat="1"/>
+    <w:lsdException w:name="Strong" w:semiHidden="0" w:uiPriority="22" w:unhideWhenUsed="0" w:qFormat="1"/>
+    <w:lsdException w:name="Emphasis" w:semiHidden="0" w:uiPriority="20" w:unhideWhenUsed="0" w:qFormat="1"/>
+    <w:lsdException w:name="Table Grid" w:semiHidden="0" w:uiPriority="59" w:unhideWhenUsed="0"/>
+    <w:lsdException w:name="Placeholder Text" w:unhideWhenUsed="0"/>
+    <w:lsdException w:name="No Spacing" w:semiHidden="0" w:uiPriority="1" w:unhideWhenUsed="0" w:qFormat="1"/>
+    <w:lsdException w:name="Light Shading" w:semiHidden="0" w:uiPriority="60" w:unhideWhenUsed="0"/>
+    <w:lsdException w:name="Light List" w:semiHidden="0" w:uiPriority="61" w:unhideWhenUsed="0"/>
+    <w:lsdException w:name="Light Grid" w:semiHidden="0" w:uiPriority="62" w:unhideWhenUsed="0"/>
+    <w:lsdException w:name="Medium Shading 1" w:semiHidden="0" w:uiPriority="63" w:unhideWhenUsed="0"/>
+    <w:lsdException w:name="Medium Shading 2" w:semiHidden="0" w:uiPriority="64" w:unhideWhenUsed="0"/>
+    <w:lsdException w:name="Medium List 1" w:semiHidden="0" w:uiPriority="65" w:unhideWhenUsed="0"/>
+    <w:lsdException w:name="Medium List 2" w:semiHidden="0" w:uiPriority="66" w:unhideWhenUsed="0"/>
+    <w:lsdException w:name="Medium Grid 1" w:semiHidden="0" w:uiPriority="67" w:unhideWhenUsed="0"/>
+    <w:lsdException w:name="Medium Grid 2" w:semiHidden="0" w:uiPriority="68" w:unhideWhenUsed="0"/>
+    <w:lsdException w:name="Medium Grid 3" w:semiHidden="0" w:uiPriority="69" w:unhideWhenUsed="0"/>
+    <w:lsdException w:name="Dark List" w:semiHidden="0" w:uiPriority="70" w:unhideWhenUsed="0"/>
+    <w:lsdException w:name="Colorful Shading" w:semiHidden="0" w:uiPriority="71" w:unhideWhenUsed="0"/>
+    <w:lsdException w:name="Colorful List" w:semiHidden="0" w:uiPriority="72" w:unhideWhenUsed="0"/>
+    <w:lsdException w:name="Colorful Grid" w:semiHidden="0" w:uiPriority="73" w:unhideWhenUsed="0"/>
+    <w:lsdException w:name="Light Shading Accent 1" w:semiHidden="0" w:uiPriority="60" w:unhideWhenUsed="0"/>
+    <w:lsdException w:name="Light List Accent 1" w:semiHidden="0" w:uiPriority="61" w:unhideWhenUsed="0"/>
+    <w:lsdException w:name="Light Grid Accent 1" w:semiHidden="0" w:uiPriority="62" w:unhideWhenUsed="0"/>
+    <w:lsdException w:name="Medium Shading 1 Accent 1" w:semiHidden="0" w:uiPriority="63" w:unhideWhenUsed="0"/>
+    <w:lsdException w:name="Medium Shading 2 Accent 1" w:semiHidden="0" w:uiPriority="64" w:unhideWhenUsed="0"/>
+    <w:lsdException w:name="Medium List 1 Accent 1" w:semiHidden="0" w:uiPriority="65" w:unhideWhenUsed="0"/>
+    <w:lsdException w:name="Revision" w:unhideWhenUsed="0"/>
+    <w:lsdException w:name="List Paragraph" w:semiHidden="0" w:uiPriority="34" w:unhideWhenUsed="0" w:qFormat="1"/>
+    <w:lsdException w:name="Quote" w:semiHidden="0" w:uiPriority="29" w:unhideWhenUsed="0" w:qFormat="1"/>
+    <w:lsdException w:name="Intense Quote" w:semiHidden="0" w:uiPriority="30" w:unhideWhenUsed="0" w:qFormat="1"/>
+    <w:lsdException w:name="Medium List 2 Accent 1" w:semiHidden="0" w:uiPriority="66" w:unhideWhenUsed="0"/>
+    <w:lsdException w:name="Medium Grid 1 Accent 1" w:semiHidden="0" w:uiPriority="67" w:unhideWhenUsed="0"/>
+    <w:lsdException w:name="Medium Grid 2 Accent 1" w:semiHidden="0" w:uiPriority="68" w:unhideWhenUsed="0"/>
+    <w:lsdException w:name="Medium Grid 3 Accent 1" w:semiHidden="0" w:uiPriority="69" w:unhideWhenUsed="0"/>
+    <w:lsdException w:name="Dark List Accent 1" w:semiHidden="0" w:uiPriority="70" w:unhideWhenUsed="0"/>
+    <w:lsdException w:name="Colorful Shading Accent 1" w:semiHidden="0" w:uiPriority="71" w:unhideWhenUsed="0"/>
+    <w:lsdException w:name="Colorful List Accent 1" w:semiHidden="0" w:uiPriority="72" w:unhideWhenUsed="0"/>
+    <w:lsdException w:name="Colorful Grid Accent 1" w:semiHidden="0" w:uiPriority="73" w:unhideWhenUsed="0"/>
+    <w:lsdException w:name="Light Shading Accent 2" w:semiHidden="0" w:uiPriority="60" w:unhideWhenUsed="0"/>
+    <w:lsdException w:name="Light List Accent 2" w:semiHidden="0" w:uiPriority="61" w:unhideWhenUsed="0"/>
+    <w:lsdException w:name="Light Grid Accent 2" w:semiHidden="0" w:uiPriority="62" w:unhideWhenUsed="0"/>
+    <w:lsdException w:name="Medium Shading 1 Accent 2" w:semiHidden="0" w:uiPriority="63" w:unhideWhenUsed="0"/>
+    <w:lsdException w:name="Medium Shading 2 Accent 2" w:semiHidden="0" w:uiPriority="64" w:unhideWhenUsed="0"/>
+    <w:lsdException w:name="Medium List 1 Accent 2" w:semiHidden="0" w:uiPriority="65" w:unhideWhenUsed="0"/>
+    <w:lsdException w:name="Medium List 2 Accent 2" w:semiHidden="0" w:uiPriority="66" w:unhideWhenUsed="0"/>
+    <w:lsdException w:name="Medium Grid 1 Accent 2" w:semiHidden="0" w:uiPriority="67" w:unhideWhenUsed="0"/>
+    <w:lsdException w:name="Medium Grid 2 Accent 2" w:semiHidden="0" w:uiPriority="68" w:unhideWhenUsed="0"/>
+    <w:lsdException w:name="Medium Grid 3 Accent 2" w:semiHidden="0" w:uiPriority="69" w:unhideWhenUsed="0"/>
+    <w:lsdException w:name="Dark List Accent 2" w:semiHidden="0" w:uiPriority="70" w:unhideWhenUsed="0"/>
+    <w:lsdException w:name="Colorful Shading Accent 2" w:semiHidden="0" w:uiPriority="71" w:unhideWhenUsed="0"/>
+    <w:lsdException w:name="Colorful List Accent 2" w:semiHidden="0" w:uiPriority="72" w:unhideWhenUsed="0"/>
+    <w:lsdException w:name="Colorful Grid Accent 2" w:semiHidden="0" w:uiPriority="73" w:unhideWhenUsed="0"/>
+    <w:lsdException w:name="Light Shading Accent 3" w:semiHidden="0" w:uiPriority="60" w:unhideWhenUsed="0"/>
+    <w:lsdException w:name="Light List Accent 3" w:semiHidden="0" w:uiPriority="61" w:unhideWhenUsed="0"/>
+    <w:lsdException w:name="Light Grid Accent 3" w:semiHidden="0" w:uiPriority="62" w:unhideWhenUsed="0"/>
+    <w:lsdException w:name="Medium Shading 1 Accent 3" w:semiHidden="0" w:uiPriority="63" w:unhideWhenUsed="0"/>
+    <w:lsdException w:name="Medium Shading 2 Accent 3" w:semiHidden="0" w:uiPriority="64" w:unhideWhenUsed="0"/>
+    <w:lsdException w:name="Medium List 1 Accent 3" w:semiHidden="0" w:uiPriority="65" w:unhideWhenUsed="0"/>
+    <w:lsdException w:name="Medium List 2 Accent 3" w:semiHidden="0" w:uiPriority="66" w:unhideWhenUsed="0"/>
+    <w:lsdException w:name="Medium Grid 1 Accent 3" w:semiHidden="0" w:uiPriority="67" w:unhideWhenUsed="0"/>
+    <w:lsdException w:name="Medium Grid 2 Accent 3" w:semiHidden="0" w:uiPriority="68" w:unhideWhenUsed="0"/>
+    <w:lsdException w:name="Medium Grid 3 Accent 3" w:semiHidden="0" w:uiPriority="69" w:unhideWhenUsed="0"/>
+    <w:lsdException w:name="Dark List Accent 3" w:semiHidden="0" w:uiPriority="70" w:unhideWhenUsed="0"/>
+    <w:lsdException w:name="Colorful Shading Accent 3" w:semiHidden="0" w:uiPriority="71" w:unhideWhenUsed="0"/>
+    <w:lsdException w:name="Colorful List Accent 3" w:semiHidden="0" w:uiPriority="72" w:unhideWhenUsed="0"/>
+    <w:lsdException w:name="Colorful Grid Accent 3" w:semiHidden="0" w:uiPriority="73" w:unhideWhenUsed="0"/>
+    <w:lsdException w:name="Light Shading Accent 4" w:semiHidden="0" w:uiPriority="60" w:unhideWhenUsed="0"/>
+    <w:lsdException w:name="Light List Accent 4" w:semiHidden="0" w:uiPriority="61" w:unhideWhenUsed="0"/>
+    <w:lsdException w:name="Light Grid Accent 4" w:semiHidden="0" w:uiPriority="62" w:unhideWhenUsed="0"/>
+    <w:lsdException w:name="Medium Shading 1 Accent 4" w:semiHidden="0" w:uiPriority="63" w:unhideWhenUsed="0"/>
+    <w:lsdException w:name="Medium Shading 2 Accent 4" w:semiHidden="0" w:uiPriority="64" w:unhideWhenUsed="0"/>
+    <w:lsdException w:name="Medium List 1 Accent 4" w:semiHidden="0" w:uiPriority="65" w:unhideWhenUsed="0"/>
+    <w:lsdException w:name="Medium List 2 Accent 4" w:semiHidden="0" w:uiPriority="66" w:unhideWhenUsed="0"/>
+    <w:lsdException w:name="Medium Grid 1 Accent 4" w:semiHidden="0" w:uiPriority="67" w:unhideWhenUsed="0"/>
+    <w:lsdException w:name="Medium Grid 2 Accent 4" w:semiHidden="0" w:uiPriority="68" w:unhideWhenUsed="0"/>
+    <w:lsdException w:name="Medium Grid 3 Accent 4" w:semiHidden="0" w:uiPriority="69" w:unhideWhenUsed="0"/>
+    <w:lsdException w:name="Dark List Accent 4" w:semiHidden="0" w:uiPriority="70" w:unhideWhenUsed="0"/>
+    <w:lsdException w:name="Colorful Shading Accent 4" w:semiHidden="0" w:uiPriority="71" w:unhideWhenUsed="0"/>
+    <w:lsdException w:name="Colorful List Accent 4" w:semiHidden="0" w:uiPriority="72" w:unhideWhenUsed="0"/>
+    <w:lsdException w:name="Colorful Grid Accent 4" w:semiHidden="0" w:uiPriority="73" w:unhideWhenUsed="0"/>
+    <w:lsdException w:name="Light Shading Accent 5" w:semiHidden="0" w:uiPriority="60" w:unhideWhenUsed="0"/>
+    <w:lsdException w:name="Light List Accent 5" w:semiHidden="0" w:uiPriority="61" w:unhideWhenUsed="0"/>
+    <w:lsdException w:name="Light Grid Accent 5" w:semiHidden="0" w:uiPriority="62" w:unhideWhenUsed="0"/>
+    <w:lsdException w:name="Medium Shading 1 Accent 5" w:semiHidden="0" w:uiPriority="63" w:unhideWhenUsed="0"/>
+    <w:lsdException w:name="Medium Shading 2 Accent 5" w:semiHidden="0" w:uiPriority="64" w:unhideWhenUsed="0"/>
+    <w:lsdException w:name="Medium List 1 Accent 5" w:semiHidden="0" w:uiPriority="65" w:unhideWhenUsed="0"/>
+    <w:lsdException w:name="Medium List 2 Accent 5" w:semiHidden="0" w:uiPriority="66" w:unhideWhenUsed="0"/>
+    <w:lsdException w:name="Medium Grid 1 Accent 5" w:semiHidden="0" w:uiPriority="67" w:unhideWhenUsed="0"/>
+    <w:lsdException w:name="Medium Grid 2 Accent 5" w:semiHidden="0" w:uiPriority="68" w:unhideWhenUsed="0"/>
+    <w:lsdException w:name="Medium Grid 3 Accent 5" w:semiHidden="0" w:uiPriority="69" w:unhideWhenUsed="0"/>
+    <w:lsdException w:name="Dark List Accent 5" w:semiHidden="0" w:uiPriority="70" w:unhideWhenUsed="0"/>
+    <w:lsdException w:name="Colorful Shading Accent 5" w:semiHidden="0" w:uiPriority="71" w:unhideWhenUsed="0"/>
+    <w:lsdException w:name="Colorful List Accent 5" w:semiHidden="0" w:uiPriority="72" w:unhideWhenUsed="0"/>
+    <w:lsdException w:name="Colorful Grid Accent 5" w:semiHidden="0" w:uiPriority="73" w:unhideWhenUsed="0"/>
+    <w:lsdException w:name="Light Shading Accent 6" w:semiHidden="0" w:uiPriority="60" w:unhideWhenUsed="0"/>
+    <w:lsdException w:name="Light List Accent 6" w:semiHidden="0" w:uiPriority="61" w:unhideWhenUsed="0"/>
+    <w:lsdException w:name="Light Grid Accent 6" w:semiHidden="0" w:uiPriority="62" w:unhideWhenUsed="0"/>
+    <w:lsdException w:name="Medium Shading 1 Accent 6" w:semiHidden="0" w:uiPriority="63" w:unhideWhenUsed="0"/>
+    <w:lsdException w:name="Medium Shading 2 Accent 6" w:semiHidden="0" w:uiPriority="64" w:unhideWhenUsed="0"/>
+    <w:lsdException w:name="Medium List 1 Accent 6" w:semiHidden="0" w:uiPriority="65" w:unhideWhenUsed="0"/>
+    <w:lsdException w:name="Medium List 2 Accent 6" w:semiHidden="0" w:uiPriority="66" w:unhideWhenUsed="0"/>
+    <w:lsdException w:name="Medium Grid 1 Accent 6" w:semiHidden="0" w:uiPriority="67" w:unhideWhenUsed="0"/>
+    <w:lsdException w:name="Medium Grid 2 Accent 6" w:semiHidden="0" w:uiPriority="68" w:unhideWhenUsed="0"/>
+    <w:lsdException w:name="Medium Grid 3 Accent 6" w:semiHidden="0" w:uiPriority="69" w:unhideWhenUsed="0"/>
+    <w:lsdException w:name="Dark List Accent 6" w:semiHidden="0" w:uiPriority="70" w:unhideWhenUsed="0"/>
+    <w:lsdException w:name="Colorful Shading Accent 6" w:semiHidden="0" w:uiPriority="71" w:unhideWhenUsed="0"/>
+    <w:lsdException w:name="Colorful List Accent 6" w:semiHidden="0" w:uiPriority="72" w:unhideWhenUsed="0"/>
+    <w:lsdException w:name="Colorful Grid Accent 6" w:semiHidden="0" w:uiPriority="73" w:unhideWhenUsed="0"/>
+    <w:lsdException w:name="Subtle Emphasis" w:semiHidden="0" w:uiPriority="19" w:unhideWhenUsed="0" w:qFormat="1"/>
+    <w:lsdException w:name="Intense Emphasis" w:semiHidden="0" w:uiPriority="21" w:unhideWhenUsed="0" w:qFormat="1"/>
+    <w:lsdException w:name="Subtle Reference" w:semiHidden="0" w:uiPriority="31" w:unhideWhenUsed="0" w:qFormat="1"/>
+    <w:lsdException w:name="Intense Reference" w:semiHidden="0" w:uiPriority="32" w:unhideWhenUsed="0" w:qFormat="1"/>
+    <w:lsdException w:name="Book Title" w:semiHidden="0" w:uiPriority="33" w:unhideWhenUsed="0" w:qFormat="1"/>
+    <w:lsdException w:name="Bibliography" w:uiPriority="37"/>
+    <w:lsdException w:name="TOC Heading" w:uiPriority="39" w:qFormat="1"/>
+  </w:latentStyles>
+  <w:style w:type="paragraph" w:default="1" w:styleId="Normal">
+    <w:name w:val="Normal"/>
+    <w:qFormat/>
+  </w:style>
+  <w:style w:type="character" w:default="1" w:styleId="DefaultParagraphFont">
+    <w:name w:val="Default Paragraph Font"/>
+    <w:uiPriority w:val="1"/>
+    <w:semiHidden/>
+    <w:unhideWhenUsed/>
+  </w:style>
+  <w:style w:type="table" w:default="1" w:styleId="TableNormal">
+    <w:name w:val="Normal Table"/>
+    <w:uiPriority w:val="99"/>
+    <w:semiHidden/>
+    <w:unhideWhenUsed/>
+    <w:tblPr>
+      <w:tblInd w:w="0" w:type="dxa"/>
+      <w:tblCellMar>
+        <w:top w:w="0" w:type="dxa"/>
+        <w:left w:w="108" w:type="dxa"/>
+        <w:bottom w:w="0" w:type="dxa"/>
+        <w:right w:w="108" w:type="dxa"/>
+      </w:tblCellMar>
+    </w:tblPr>
+  </w:style>
+  <w:style w:type="numbering" w:default="1" w:styleId="NoList">
+    <w:name w:val="No List"/>
+    <w:uiPriority w:val="99"/>
+    <w:semiHidden/>
+    <w:unhideWhenUsed/>
+  </w:style>
+</w:styles>
+</file>
+
 <file path=word/theme/theme1.xml><?xml version="1.0" encoding="utf-8"?>
 <a:theme xmlns:a="http://schemas.openxmlformats.org/drawingml/2006/main" name="Office Theme">
   <a:themeElements>
@@ -4660,7 +6063,7 @@
   <a:extraClrSchemeLst/>
   <a:extLst>
     <a:ext uri="{05A4C25C-085E-4340-85A3-A5531E510DB2}">
-      <thm15:themeFamily xmlns:thm15="http://schemas.microsoft.com/office/thememl/2012/main" xmlns="" name="Office Theme" id="{62F939B6-93AF-4DB8-9C6B-D6C7DFDC589F}" vid="{4A3C46E8-61CC-4603-A589-7422A47A8E4A}"/>
+      <thm15:themeFamily xmlns="" xmlns:thm15="http://schemas.microsoft.com/office/thememl/2012/main" name="Office Theme" id="{62F939B6-93AF-4DB8-9C6B-D6C7DFDC589F}" vid="{4A3C46E8-61CC-4603-A589-7422A47A8E4A}"/>
     </a:ext>
   </a:extLst>
 </a:theme>
@@ -4671,7 +6074,7 @@
 </file>
 
 <file path=customXml/itemProps1.xml><?xml version="1.0" encoding="utf-8"?>
-<ds:datastoreItem xmlns:ds="http://schemas.openxmlformats.org/officeDocument/2006/customXml" ds:itemID="{04D3D42C-2EEC-46FA-8FE5-8B8F34B5C40B}">
+<ds:datastoreItem xmlns:ds="http://schemas.openxmlformats.org/officeDocument/2006/customXml" ds:itemID="{71967FE0-F0C3-4491-A868-67E75C471345}">
   <ds:schemaRefs>
     <ds:schemaRef ds:uri="http://schemas.openxmlformats.org/officeDocument/2006/bibliography"/>
   </ds:schemaRefs>

</xml_diff>